<commit_message>
Added Banking Industry_Core Banking
</commit_message>
<xml_diff>
--- a/Configuration Management Importance/Configuration Management.docx
+++ b/Configuration Management Importance/Configuration Management.docx
@@ -4,7 +4,4217 @@
   <w:body>
     <w:p>
       <w:pPr>
-        <w:rPr>
+        <w:jc w:val="center"/>
+        <w:rPr>
+          <w:rFonts w:ascii="Calibri" w:hAnsi="Calibri" w:cs="Calibri"/>
+          <w:b/>
+          <w:bCs/>
+          <w:sz w:val="28"/>
+          <w:szCs w:val="28"/>
+          <w:u w:val="single"/>
+          <w:lang w:val="en-US"/>
+        </w:rPr>
+      </w:pPr>
+      <w:r>
+        <w:rPr>
+          <w:rFonts w:ascii="Calibri" w:hAnsi="Calibri" w:cs="Calibri"/>
+          <w:b/>
+          <w:bCs/>
+          <w:sz w:val="28"/>
+          <w:szCs w:val="28"/>
+          <w:u w:val="single"/>
+          <w:lang w:val="en-US"/>
+        </w:rPr>
+        <w:t xml:space="preserve">Configuration Management </w:t>
+      </w:r>
+      <w:r>
+        <w:rPr>
+          <w:rFonts w:ascii="Calibri" w:hAnsi="Calibri" w:cs="Calibri"/>
+          <w:b/>
+          <w:bCs/>
+          <w:sz w:val="28"/>
+          <w:szCs w:val="28"/>
+          <w:u w:val="single"/>
+          <w:lang w:val="en-US"/>
+        </w:rPr>
+        <w:t>in</w:t>
+      </w:r>
+      <w:r>
+        <w:rPr>
+          <w:rFonts w:ascii="Calibri" w:hAnsi="Calibri" w:cs="Calibri"/>
+          <w:b/>
+          <w:bCs/>
+          <w:sz w:val="28"/>
+          <w:szCs w:val="28"/>
+          <w:u w:val="single"/>
+          <w:lang w:val="en-US"/>
+        </w:rPr>
+        <w:t xml:space="preserve"> Microservices</w:t>
+      </w:r>
+    </w:p>
+    <w:p>
+      <w:pPr>
+        <w:rPr>
+          <w:rFonts w:ascii="Calibri" w:hAnsi="Calibri" w:cs="Calibri"/>
+          <w:sz w:val="22"/>
+          <w:szCs w:val="22"/>
+        </w:rPr>
+      </w:pPr>
+      <w:r>
+        <w:rPr>
+          <w:rFonts w:ascii="Calibri" w:hAnsi="Calibri" w:cs="Calibri"/>
+          <w:sz w:val="22"/>
+          <w:szCs w:val="22"/>
+        </w:rPr>
+        <w:t>The very first question that I have is, inside microservices, how we are going to separate the</w:t>
+      </w:r>
+      <w:r>
+        <w:rPr>
+          <w:rFonts w:ascii="Calibri" w:hAnsi="Calibri" w:cs="Calibri"/>
+          <w:sz w:val="28"/>
+          <w:szCs w:val="28"/>
+          <w:lang w:val="en-US"/>
+        </w:rPr>
+        <w:t xml:space="preserve"> </w:t>
+      </w:r>
+      <w:r>
+        <w:rPr>
+          <w:rFonts w:ascii="Calibri" w:hAnsi="Calibri" w:cs="Calibri"/>
+          <w:sz w:val="22"/>
+          <w:szCs w:val="22"/>
+        </w:rPr>
+        <w:t>configurations or properties</w:t>
+      </w:r>
+      <w:r>
+        <w:rPr>
+          <w:rFonts w:ascii="Calibri" w:hAnsi="Calibri" w:cs="Calibri"/>
+          <w:sz w:val="22"/>
+          <w:szCs w:val="22"/>
+        </w:rPr>
+        <w:t xml:space="preserve"> </w:t>
+      </w:r>
+      <w:r>
+        <w:rPr>
+          <w:rFonts w:ascii="Calibri" w:hAnsi="Calibri" w:cs="Calibri"/>
+          <w:sz w:val="22"/>
+          <w:szCs w:val="22"/>
+        </w:rPr>
+        <w:t>from our business logic, because without separating the configurations</w:t>
+      </w:r>
+      <w:r>
+        <w:rPr>
+          <w:rFonts w:ascii="Calibri" w:hAnsi="Calibri" w:cs="Calibri"/>
+          <w:sz w:val="28"/>
+          <w:szCs w:val="28"/>
+          <w:lang w:val="en-US"/>
+        </w:rPr>
+        <w:t xml:space="preserve"> </w:t>
+      </w:r>
+      <w:r>
+        <w:rPr>
+          <w:rFonts w:ascii="Calibri" w:hAnsi="Calibri" w:cs="Calibri"/>
+          <w:sz w:val="22"/>
+          <w:szCs w:val="22"/>
+        </w:rPr>
+        <w:t>and properties from our microservices</w:t>
+      </w:r>
+      <w:r>
+        <w:rPr>
+          <w:rFonts w:ascii="Calibri" w:hAnsi="Calibri" w:cs="Calibri"/>
+          <w:sz w:val="22"/>
+          <w:szCs w:val="22"/>
+        </w:rPr>
+        <w:t xml:space="preserve"> </w:t>
+      </w:r>
+      <w:r>
+        <w:rPr>
+          <w:rFonts w:ascii="Calibri" w:hAnsi="Calibri" w:cs="Calibri"/>
+          <w:sz w:val="22"/>
+          <w:szCs w:val="22"/>
+        </w:rPr>
+        <w:t xml:space="preserve">business logic, </w:t>
+      </w:r>
+      <w:r>
+        <w:rPr>
+          <w:rFonts w:ascii="Calibri" w:hAnsi="Calibri" w:cs="Calibri"/>
+          <w:sz w:val="22"/>
+          <w:szCs w:val="22"/>
+        </w:rPr>
+        <w:t>we</w:t>
+      </w:r>
+      <w:r>
+        <w:rPr>
+          <w:rFonts w:ascii="Calibri" w:hAnsi="Calibri" w:cs="Calibri"/>
+          <w:sz w:val="22"/>
+          <w:szCs w:val="22"/>
+        </w:rPr>
+        <w:t xml:space="preserve"> cannot reuse the same Docker image across</w:t>
+      </w:r>
+      <w:r>
+        <w:rPr>
+          <w:rFonts w:ascii="Calibri" w:hAnsi="Calibri" w:cs="Calibri"/>
+          <w:sz w:val="28"/>
+          <w:szCs w:val="28"/>
+          <w:lang w:val="en-US"/>
+        </w:rPr>
+        <w:t xml:space="preserve"> </w:t>
+      </w:r>
+      <w:r>
+        <w:rPr>
+          <w:rFonts w:ascii="Calibri" w:hAnsi="Calibri" w:cs="Calibri"/>
+          <w:sz w:val="22"/>
+          <w:szCs w:val="22"/>
+        </w:rPr>
+        <w:t>multiple environments.</w:t>
+      </w:r>
+      <w:r>
+        <w:rPr>
+          <w:rFonts w:ascii="Calibri" w:hAnsi="Calibri" w:cs="Calibri"/>
+          <w:sz w:val="28"/>
+          <w:szCs w:val="28"/>
+          <w:lang w:val="en-US"/>
+        </w:rPr>
+        <w:t xml:space="preserve"> </w:t>
+      </w:r>
+      <w:r>
+        <w:rPr>
+          <w:rFonts w:ascii="Calibri" w:hAnsi="Calibri" w:cs="Calibri"/>
+          <w:sz w:val="22"/>
+          <w:szCs w:val="22"/>
+        </w:rPr>
+        <w:t xml:space="preserve">If </w:t>
+      </w:r>
+      <w:r>
+        <w:rPr>
+          <w:rFonts w:ascii="Calibri" w:hAnsi="Calibri" w:cs="Calibri"/>
+          <w:sz w:val="22"/>
+          <w:szCs w:val="22"/>
+        </w:rPr>
+        <w:t>we</w:t>
+      </w:r>
+      <w:r>
+        <w:rPr>
+          <w:rFonts w:ascii="Calibri" w:hAnsi="Calibri" w:cs="Calibri"/>
+          <w:sz w:val="22"/>
+          <w:szCs w:val="22"/>
+        </w:rPr>
+        <w:t xml:space="preserve"> club all our business logic and configurations together, then for each environment </w:t>
+      </w:r>
+      <w:r>
+        <w:rPr>
+          <w:rFonts w:ascii="Calibri" w:hAnsi="Calibri" w:cs="Calibri"/>
+          <w:sz w:val="22"/>
+          <w:szCs w:val="22"/>
+        </w:rPr>
+        <w:t>we</w:t>
+      </w:r>
+      <w:r>
+        <w:rPr>
+          <w:rFonts w:ascii="Calibri" w:hAnsi="Calibri" w:cs="Calibri"/>
+          <w:sz w:val="22"/>
+          <w:szCs w:val="22"/>
+        </w:rPr>
+        <w:t xml:space="preserve"> need</w:t>
+      </w:r>
+      <w:r>
+        <w:rPr>
+          <w:rFonts w:ascii="Calibri" w:hAnsi="Calibri" w:cs="Calibri"/>
+          <w:sz w:val="28"/>
+          <w:szCs w:val="28"/>
+          <w:lang w:val="en-US"/>
+        </w:rPr>
+        <w:t xml:space="preserve"> </w:t>
+      </w:r>
+      <w:r>
+        <w:rPr>
+          <w:rFonts w:ascii="Calibri" w:hAnsi="Calibri" w:cs="Calibri"/>
+          <w:sz w:val="22"/>
+          <w:szCs w:val="22"/>
+        </w:rPr>
+        <w:t>to create a separate Docker image along with the relevant properties or configurations.</w:t>
+      </w:r>
+      <w:r>
+        <w:rPr>
+          <w:rFonts w:ascii="Calibri" w:hAnsi="Calibri" w:cs="Calibri"/>
+          <w:sz w:val="28"/>
+          <w:szCs w:val="28"/>
+          <w:lang w:val="en-US"/>
+        </w:rPr>
+        <w:br/>
+      </w:r>
+      <w:r>
+        <w:rPr>
+          <w:rFonts w:ascii="Calibri" w:hAnsi="Calibri" w:cs="Calibri"/>
+          <w:sz w:val="22"/>
+          <w:szCs w:val="22"/>
+        </w:rPr>
+        <w:t>Since it is not a recommended approach like generating the Docker image again and again for each environment,</w:t>
+      </w:r>
+      <w:r>
+        <w:rPr>
+          <w:rFonts w:ascii="Calibri" w:hAnsi="Calibri" w:cs="Calibri"/>
+          <w:sz w:val="28"/>
+          <w:szCs w:val="28"/>
+          <w:lang w:val="en-US"/>
+        </w:rPr>
+        <w:t xml:space="preserve"> </w:t>
+      </w:r>
+      <w:r>
+        <w:rPr>
+          <w:rFonts w:ascii="Calibri" w:hAnsi="Calibri" w:cs="Calibri"/>
+          <w:sz w:val="22"/>
+          <w:szCs w:val="22"/>
+        </w:rPr>
+        <w:t>we need to make sure we are using the same Docker image for all type of environments, including the</w:t>
+      </w:r>
+      <w:r>
+        <w:rPr>
+          <w:rFonts w:ascii="Calibri" w:hAnsi="Calibri" w:cs="Calibri"/>
+          <w:sz w:val="28"/>
+          <w:szCs w:val="28"/>
+          <w:lang w:val="en-US"/>
+        </w:rPr>
+        <w:t xml:space="preserve"> </w:t>
+      </w:r>
+      <w:r>
+        <w:rPr>
+          <w:rFonts w:ascii="Calibri" w:hAnsi="Calibri" w:cs="Calibri"/>
+          <w:sz w:val="22"/>
+          <w:szCs w:val="22"/>
+        </w:rPr>
+        <w:t>production.</w:t>
+      </w:r>
+      <w:r>
+        <w:rPr>
+          <w:rFonts w:ascii="Calibri" w:hAnsi="Calibri" w:cs="Calibri"/>
+          <w:sz w:val="28"/>
+          <w:szCs w:val="28"/>
+          <w:lang w:val="en-US"/>
+        </w:rPr>
+        <w:t xml:space="preserve"> </w:t>
+      </w:r>
+      <w:r>
+        <w:rPr>
+          <w:rFonts w:ascii="Calibri" w:hAnsi="Calibri" w:cs="Calibri"/>
+          <w:sz w:val="22"/>
+          <w:szCs w:val="22"/>
+        </w:rPr>
+        <w:t>With such requirements, how are we going to separate the configurations from the business logic?</w:t>
+      </w:r>
+    </w:p>
+    <w:p>
+      <w:pPr>
+        <w:rPr>
+          <w:rFonts w:ascii="Calibri" w:hAnsi="Calibri" w:cs="Calibri"/>
+          <w:sz w:val="22"/>
+          <w:szCs w:val="22"/>
+        </w:rPr>
+      </w:pPr>
+      <w:r>
+        <w:rPr>
+          <w:rFonts w:ascii="Calibri" w:hAnsi="Calibri" w:cs="Calibri"/>
+          <w:sz w:val="22"/>
+          <w:szCs w:val="22"/>
+        </w:rPr>
+        <w:t>I</w:t>
+      </w:r>
+      <w:r>
+        <w:rPr>
+          <w:rFonts w:ascii="Calibri" w:hAnsi="Calibri" w:cs="Calibri"/>
+          <w:sz w:val="22"/>
+          <w:szCs w:val="22"/>
+        </w:rPr>
+        <w:t>n the similar lines how, we are going to inject the configurations</w:t>
+      </w:r>
+      <w:r>
+        <w:rPr>
+          <w:rFonts w:ascii="Calibri" w:hAnsi="Calibri" w:cs="Calibri"/>
+          <w:sz w:val="22"/>
+          <w:szCs w:val="22"/>
+        </w:rPr>
+        <w:t xml:space="preserve"> </w:t>
+      </w:r>
+      <w:r>
+        <w:rPr>
+          <w:rFonts w:ascii="Calibri" w:hAnsi="Calibri" w:cs="Calibri"/>
+          <w:sz w:val="22"/>
+          <w:szCs w:val="22"/>
+        </w:rPr>
+        <w:t>or properties at runtime that are needed by our</w:t>
+      </w:r>
+      <w:r>
+        <w:rPr>
+          <w:rFonts w:ascii="Calibri" w:hAnsi="Calibri" w:cs="Calibri"/>
+          <w:sz w:val="22"/>
+          <w:szCs w:val="22"/>
+        </w:rPr>
+        <w:t xml:space="preserve"> </w:t>
+      </w:r>
+      <w:r>
+        <w:rPr>
+          <w:rFonts w:ascii="Calibri" w:hAnsi="Calibri" w:cs="Calibri"/>
+          <w:sz w:val="22"/>
+          <w:szCs w:val="22"/>
+        </w:rPr>
+        <w:t>microservices during the startup of the service, some</w:t>
+      </w:r>
+      <w:r>
+        <w:rPr>
+          <w:rFonts w:ascii="Calibri" w:hAnsi="Calibri" w:cs="Calibri"/>
+          <w:sz w:val="22"/>
+          <w:szCs w:val="22"/>
+        </w:rPr>
+        <w:t xml:space="preserve"> </w:t>
+      </w:r>
+      <w:r>
+        <w:rPr>
+          <w:rFonts w:ascii="Calibri" w:hAnsi="Calibri" w:cs="Calibri"/>
+          <w:sz w:val="22"/>
+          <w:szCs w:val="22"/>
+        </w:rPr>
+        <w:t>of the sensitive properties like credentials, we can't mention them inside any configurations or inside</w:t>
+      </w:r>
+      <w:r>
+        <w:rPr>
+          <w:rFonts w:ascii="Calibri" w:hAnsi="Calibri" w:cs="Calibri"/>
+          <w:sz w:val="22"/>
+          <w:szCs w:val="22"/>
+        </w:rPr>
+        <w:t xml:space="preserve"> </w:t>
+      </w:r>
+      <w:r>
+        <w:rPr>
+          <w:rFonts w:ascii="Calibri" w:hAnsi="Calibri" w:cs="Calibri"/>
+          <w:sz w:val="22"/>
+          <w:szCs w:val="22"/>
+        </w:rPr>
+        <w:t>any business logic, such sensitive properties or configurations.</w:t>
+      </w:r>
+      <w:r>
+        <w:rPr>
+          <w:rFonts w:ascii="Calibri" w:hAnsi="Calibri" w:cs="Calibri"/>
+          <w:sz w:val="22"/>
+          <w:szCs w:val="22"/>
+        </w:rPr>
+        <w:t xml:space="preserve"> </w:t>
+      </w:r>
+      <w:r>
+        <w:rPr>
+          <w:rFonts w:ascii="Calibri" w:hAnsi="Calibri" w:cs="Calibri"/>
+          <w:sz w:val="22"/>
+          <w:szCs w:val="22"/>
+        </w:rPr>
+        <w:t>We need to make sure we are injecting them into microservices during the startup of the service.</w:t>
+      </w:r>
+    </w:p>
+    <w:p>
+      <w:pPr>
+        <w:rPr>
+          <w:rFonts w:ascii="Calibri" w:hAnsi="Calibri" w:cs="Calibri"/>
+          <w:sz w:val="22"/>
+          <w:szCs w:val="22"/>
+        </w:rPr>
+      </w:pPr>
+      <w:r>
+        <w:rPr>
+          <w:rFonts w:ascii="Calibri" w:hAnsi="Calibri" w:cs="Calibri"/>
+          <w:sz w:val="22"/>
+          <w:szCs w:val="22"/>
+        </w:rPr>
+        <w:t>In the very similar lines, whenever we are dealing with the configurations or properties, we need</w:t>
+      </w:r>
+      <w:r>
+        <w:rPr>
+          <w:rFonts w:ascii="Calibri" w:hAnsi="Calibri" w:cs="Calibri"/>
+          <w:sz w:val="22"/>
+          <w:szCs w:val="22"/>
+        </w:rPr>
+        <w:t xml:space="preserve"> </w:t>
+      </w:r>
+      <w:r>
+        <w:rPr>
+          <w:rFonts w:ascii="Calibri" w:hAnsi="Calibri" w:cs="Calibri"/>
+          <w:sz w:val="22"/>
+          <w:szCs w:val="22"/>
+        </w:rPr>
+        <w:t>to make sure we are maintaining all these configurations or properties in a centralized repository along</w:t>
+      </w:r>
+      <w:r>
+        <w:rPr>
+          <w:rFonts w:ascii="Calibri" w:hAnsi="Calibri" w:cs="Calibri"/>
+          <w:sz w:val="22"/>
+          <w:szCs w:val="22"/>
+        </w:rPr>
+        <w:t xml:space="preserve"> </w:t>
+      </w:r>
+      <w:r>
+        <w:rPr>
+          <w:rFonts w:ascii="Calibri" w:hAnsi="Calibri" w:cs="Calibri"/>
+          <w:sz w:val="22"/>
+          <w:szCs w:val="22"/>
+        </w:rPr>
+        <w:t>with the versioning of them.</w:t>
+      </w:r>
+      <w:r>
+        <w:rPr>
+          <w:rFonts w:ascii="Calibri" w:hAnsi="Calibri" w:cs="Calibri"/>
+          <w:sz w:val="22"/>
+          <w:szCs w:val="22"/>
+        </w:rPr>
+        <w:t xml:space="preserve"> </w:t>
+      </w:r>
+      <w:r>
+        <w:rPr>
+          <w:rFonts w:ascii="Calibri" w:hAnsi="Calibri" w:cs="Calibri"/>
+          <w:sz w:val="22"/>
+          <w:szCs w:val="22"/>
+        </w:rPr>
+        <w:t xml:space="preserve">Because inside monolithic applications </w:t>
+      </w:r>
+      <w:r>
+        <w:rPr>
+          <w:rFonts w:ascii="Calibri" w:hAnsi="Calibri" w:cs="Calibri"/>
+          <w:sz w:val="22"/>
+          <w:szCs w:val="22"/>
+        </w:rPr>
+        <w:t>we</w:t>
+      </w:r>
+      <w:r>
+        <w:rPr>
+          <w:rFonts w:ascii="Calibri" w:hAnsi="Calibri" w:cs="Calibri"/>
+          <w:sz w:val="22"/>
+          <w:szCs w:val="22"/>
+        </w:rPr>
+        <w:t xml:space="preserve"> will be having only 1 or 2 applications, and it is very easy</w:t>
+      </w:r>
+      <w:r>
+        <w:rPr>
+          <w:rFonts w:ascii="Calibri" w:hAnsi="Calibri" w:cs="Calibri"/>
+          <w:sz w:val="22"/>
+          <w:szCs w:val="22"/>
+        </w:rPr>
+        <w:t xml:space="preserve"> </w:t>
+      </w:r>
+      <w:r>
+        <w:rPr>
+          <w:rFonts w:ascii="Calibri" w:hAnsi="Calibri" w:cs="Calibri"/>
+          <w:sz w:val="22"/>
+          <w:szCs w:val="22"/>
+        </w:rPr>
+        <w:t xml:space="preserve">to maintain all our configurations wherever </w:t>
+      </w:r>
+      <w:r>
+        <w:rPr>
+          <w:rFonts w:ascii="Calibri" w:hAnsi="Calibri" w:cs="Calibri"/>
+          <w:sz w:val="22"/>
+          <w:szCs w:val="22"/>
+        </w:rPr>
+        <w:t>we</w:t>
+      </w:r>
+      <w:r>
+        <w:rPr>
+          <w:rFonts w:ascii="Calibri" w:hAnsi="Calibri" w:cs="Calibri"/>
+          <w:sz w:val="22"/>
+          <w:szCs w:val="22"/>
+        </w:rPr>
+        <w:t xml:space="preserve"> want, whereas with hundreds of microservices it is</w:t>
+      </w:r>
+      <w:r>
+        <w:rPr>
+          <w:rFonts w:ascii="Calibri" w:hAnsi="Calibri" w:cs="Calibri"/>
+          <w:sz w:val="22"/>
+          <w:szCs w:val="22"/>
+        </w:rPr>
+        <w:t xml:space="preserve"> </w:t>
+      </w:r>
+      <w:r>
+        <w:rPr>
+          <w:rFonts w:ascii="Calibri" w:hAnsi="Calibri" w:cs="Calibri"/>
+          <w:sz w:val="22"/>
+          <w:szCs w:val="22"/>
+        </w:rPr>
+        <w:t>going to be super complex to maintain all the properties of all the microservices manually.</w:t>
+      </w:r>
+    </w:p>
+    <w:p>
+      <w:pPr>
+        <w:rPr>
+          <w:rFonts w:ascii="Calibri" w:hAnsi="Calibri" w:cs="Calibri"/>
+          <w:sz w:val="22"/>
+          <w:szCs w:val="22"/>
+        </w:rPr>
+      </w:pPr>
+      <w:r>
+        <w:rPr>
+          <w:rFonts w:ascii="Calibri" w:hAnsi="Calibri" w:cs="Calibri"/>
+          <w:sz w:val="22"/>
+          <w:szCs w:val="22"/>
+        </w:rPr>
+        <w:t>That's why when we are trying to build microservices, we need to make sure we are maintaining all the</w:t>
+      </w:r>
+      <w:r>
+        <w:rPr>
+          <w:rFonts w:ascii="Calibri" w:hAnsi="Calibri" w:cs="Calibri"/>
+          <w:sz w:val="22"/>
+          <w:szCs w:val="22"/>
+        </w:rPr>
+        <w:t xml:space="preserve"> </w:t>
+      </w:r>
+      <w:r>
+        <w:rPr>
+          <w:rFonts w:ascii="Calibri" w:hAnsi="Calibri" w:cs="Calibri"/>
+          <w:sz w:val="22"/>
+          <w:szCs w:val="22"/>
+        </w:rPr>
+        <w:t>properties in a centralized repository along with the versioning of them.</w:t>
+      </w:r>
+      <w:r>
+        <w:rPr>
+          <w:rFonts w:ascii="Calibri" w:hAnsi="Calibri" w:cs="Calibri"/>
+          <w:sz w:val="22"/>
+          <w:szCs w:val="22"/>
+        </w:rPr>
+        <w:t xml:space="preserve"> </w:t>
+      </w:r>
+      <w:r>
+        <w:rPr>
+          <w:rFonts w:ascii="Calibri" w:hAnsi="Calibri" w:cs="Calibri"/>
+          <w:sz w:val="22"/>
+          <w:szCs w:val="22"/>
+        </w:rPr>
+        <w:t>So how we are going to achieve that?</w:t>
+      </w:r>
+      <w:r>
+        <w:rPr>
+          <w:rFonts w:ascii="Calibri" w:hAnsi="Calibri" w:cs="Calibri"/>
+          <w:sz w:val="22"/>
+          <w:szCs w:val="22"/>
+        </w:rPr>
+        <w:t xml:space="preserve"> </w:t>
+      </w:r>
+      <w:r>
+        <w:rPr>
+          <w:rFonts w:ascii="Calibri" w:hAnsi="Calibri" w:cs="Calibri"/>
+          <w:sz w:val="22"/>
+          <w:szCs w:val="22"/>
+        </w:rPr>
+        <w:t>So, we have all these challenges in terms of configuration management in microservices.</w:t>
+      </w:r>
+      <w:r>
+        <w:rPr>
+          <w:rFonts w:ascii="Calibri" w:hAnsi="Calibri" w:cs="Calibri"/>
+          <w:sz w:val="22"/>
+          <w:szCs w:val="22"/>
+        </w:rPr>
+        <w:t xml:space="preserve"> We</w:t>
+      </w:r>
+      <w:r>
+        <w:rPr>
+          <w:rFonts w:ascii="Calibri" w:hAnsi="Calibri" w:cs="Calibri"/>
+          <w:sz w:val="22"/>
+          <w:szCs w:val="22"/>
+        </w:rPr>
+        <w:t xml:space="preserve"> will reveal the options that we have to overcome these challenges, for the configuration management in microservices,</w:t>
+      </w:r>
+      <w:r>
+        <w:rPr>
+          <w:rFonts w:ascii="Calibri" w:hAnsi="Calibri" w:cs="Calibri"/>
+          <w:sz w:val="22"/>
+          <w:szCs w:val="22"/>
+        </w:rPr>
+        <w:t xml:space="preserve"> </w:t>
+      </w:r>
+      <w:r>
+        <w:rPr>
+          <w:rFonts w:ascii="Calibri" w:hAnsi="Calibri" w:cs="Calibri"/>
+          <w:sz w:val="22"/>
+          <w:szCs w:val="22"/>
+        </w:rPr>
+        <w:t>we have multiple solutions available inside the spring boot ecosystem</w:t>
+      </w:r>
+      <w:r>
+        <w:rPr>
+          <w:rFonts w:ascii="Calibri" w:hAnsi="Calibri" w:cs="Calibri"/>
+          <w:sz w:val="22"/>
+          <w:szCs w:val="22"/>
+        </w:rPr>
+        <w:t xml:space="preserve"> to handle this challenge.</w:t>
+      </w:r>
+    </w:p>
+    <w:p>
+      <w:pPr>
+        <w:rPr>
+          <w:rFonts w:ascii="Calibri" w:hAnsi="Calibri" w:cs="Calibri"/>
+          <w:sz w:val="22"/>
+          <w:szCs w:val="22"/>
+        </w:rPr>
+      </w:pPr>
+      <w:r>
+        <w:rPr>
+          <w:rFonts w:ascii="Calibri" w:hAnsi="Calibri" w:cs="Calibri"/>
+          <w:sz w:val="22"/>
+          <w:szCs w:val="22"/>
+        </w:rPr>
+        <w:t xml:space="preserve">Below are the solutions. Let’s try to identify which one </w:t>
+      </w:r>
+      <w:r>
+        <w:rPr>
+          <w:rFonts w:ascii="Calibri" w:hAnsi="Calibri" w:cs="Calibri"/>
+          <w:sz w:val="22"/>
+          <w:szCs w:val="22"/>
+        </w:rPr>
+        <w:t>suite</w:t>
+      </w:r>
+      <w:r>
+        <w:rPr>
+          <w:rFonts w:ascii="Calibri" w:hAnsi="Calibri" w:cs="Calibri"/>
+          <w:sz w:val="22"/>
+          <w:szCs w:val="22"/>
+        </w:rPr>
+        <w:t xml:space="preserve"> for microservices.</w:t>
+      </w:r>
+    </w:p>
+    <w:p>
+      <w:pPr>
+        <w:pStyle w:val="ListParagraph"/>
+        <w:numPr>
+          <w:ilvl w:val="0"/>
+          <w:numId w:val="1"/>
+        </w:numPr>
+        <w:rPr>
+          <w:rFonts w:ascii="Calibri" w:hAnsi="Calibri" w:cs="Calibri"/>
+          <w:sz w:val="22"/>
+          <w:szCs w:val="22"/>
+        </w:rPr>
+      </w:pPr>
+      <w:r>
+        <w:rPr>
+          <w:rFonts w:ascii="Calibri" w:hAnsi="Calibri" w:cs="Calibri"/>
+          <w:sz w:val="22"/>
+          <w:szCs w:val="22"/>
+        </w:rPr>
+        <w:t>Configuring Spring boot with properties and profiles</w:t>
+      </w:r>
+    </w:p>
+    <w:p>
+      <w:pPr>
+        <w:pStyle w:val="ListParagraph"/>
+        <w:numPr>
+          <w:ilvl w:val="0"/>
+          <w:numId w:val="1"/>
+        </w:numPr>
+        <w:rPr>
+          <w:rFonts w:ascii="Calibri" w:hAnsi="Calibri" w:cs="Calibri"/>
+          <w:sz w:val="22"/>
+          <w:szCs w:val="22"/>
+        </w:rPr>
+      </w:pPr>
+      <w:r>
+        <w:rPr>
+          <w:rFonts w:ascii="Calibri" w:hAnsi="Calibri" w:cs="Calibri"/>
+          <w:sz w:val="22"/>
+          <w:szCs w:val="22"/>
+        </w:rPr>
+        <w:t>Applying external configuration with spring boot</w:t>
+      </w:r>
+    </w:p>
+    <w:p>
+      <w:pPr>
+        <w:pStyle w:val="ListParagraph"/>
+        <w:numPr>
+          <w:ilvl w:val="0"/>
+          <w:numId w:val="1"/>
+        </w:numPr>
+        <w:rPr>
+          <w:rFonts w:ascii="Calibri" w:hAnsi="Calibri" w:cs="Calibri"/>
+          <w:sz w:val="22"/>
+          <w:szCs w:val="22"/>
+        </w:rPr>
+      </w:pPr>
+      <w:r>
+        <w:rPr>
+          <w:rFonts w:ascii="Calibri" w:hAnsi="Calibri" w:cs="Calibri"/>
+          <w:sz w:val="22"/>
+          <w:szCs w:val="22"/>
+        </w:rPr>
+        <w:t>Implementing a configuration server with spring cloud config server.</w:t>
+      </w:r>
+    </w:p>
+    <w:p>
+      <w:pPr>
+        <w:rPr>
+          <w:rFonts w:ascii="Calibri" w:hAnsi="Calibri" w:cs="Calibri"/>
+          <w:b/>
+          <w:bCs/>
+          <w:sz w:val="22"/>
+          <w:szCs w:val="22"/>
+          <w:u w:val="single"/>
+        </w:rPr>
+      </w:pPr>
+      <w:r>
+        <w:rPr>
+          <w:rFonts w:ascii="Calibri" w:hAnsi="Calibri" w:cs="Calibri"/>
+          <w:b/>
+          <w:bCs/>
+          <w:sz w:val="22"/>
+          <w:szCs w:val="22"/>
+          <w:u w:val="single"/>
+        </w:rPr>
+        <w:t>H</w:t>
+      </w:r>
+      <w:r>
+        <w:rPr>
+          <w:rFonts w:ascii="Calibri" w:hAnsi="Calibri" w:cs="Calibri"/>
+          <w:b/>
+          <w:bCs/>
+          <w:sz w:val="22"/>
+          <w:szCs w:val="22"/>
+          <w:u w:val="single"/>
+        </w:rPr>
+        <w:t>ow the configuration management happens inside a traditional application and microservices application.</w:t>
+      </w:r>
+    </w:p>
+    <w:p>
+      <w:pPr>
+        <w:rPr>
+          <w:rFonts w:ascii="Calibri" w:hAnsi="Calibri" w:cs="Calibri"/>
+          <w:b/>
+          <w:bCs/>
+          <w:sz w:val="22"/>
+          <w:szCs w:val="22"/>
+          <w:u w:val="single"/>
+        </w:rPr>
+      </w:pPr>
+      <w:r>
+        <w:rPr>
+          <w:rFonts w:ascii="Calibri" w:hAnsi="Calibri" w:cs="Calibri"/>
+          <w:sz w:val="22"/>
+          <w:szCs w:val="22"/>
+        </w:rPr>
+        <w:t>Back in the days when we were trying to build traditional applications or monolithic applications, all our</w:t>
+      </w:r>
+      <w:r>
+        <w:rPr>
+          <w:rFonts w:ascii="Calibri" w:hAnsi="Calibri" w:cs="Calibri"/>
+          <w:sz w:val="22"/>
+          <w:szCs w:val="22"/>
+        </w:rPr>
+        <w:t xml:space="preserve"> </w:t>
+      </w:r>
+      <w:r>
+        <w:rPr>
+          <w:rFonts w:ascii="Calibri" w:hAnsi="Calibri" w:cs="Calibri"/>
+          <w:sz w:val="22"/>
+          <w:szCs w:val="22"/>
+        </w:rPr>
+        <w:t>source code along with the configuration’s files, they will be bundled together.</w:t>
+      </w:r>
+      <w:r>
+        <w:rPr>
+          <w:rFonts w:ascii="Calibri" w:hAnsi="Calibri" w:cs="Calibri"/>
+          <w:sz w:val="22"/>
+          <w:szCs w:val="22"/>
+        </w:rPr>
+        <w:t xml:space="preserve"> </w:t>
+      </w:r>
+      <w:r>
+        <w:rPr>
+          <w:rFonts w:ascii="Calibri" w:hAnsi="Calibri" w:cs="Calibri"/>
+          <w:sz w:val="22"/>
+          <w:szCs w:val="22"/>
+        </w:rPr>
+        <w:t>And with that, whenever there is a different configuration is needed for a different environment.</w:t>
+      </w:r>
+      <w:r>
+        <w:rPr>
+          <w:rFonts w:ascii="Calibri" w:hAnsi="Calibri" w:cs="Calibri"/>
+          <w:sz w:val="22"/>
+          <w:szCs w:val="22"/>
+        </w:rPr>
+        <w:t xml:space="preserve"> </w:t>
+      </w:r>
+      <w:r>
+        <w:rPr>
+          <w:rFonts w:ascii="Calibri" w:hAnsi="Calibri" w:cs="Calibri"/>
+          <w:sz w:val="22"/>
+          <w:szCs w:val="22"/>
+        </w:rPr>
+        <w:t>We need to rebuild the application code again with the required configurations.</w:t>
+      </w:r>
+    </w:p>
+    <w:p>
+      <w:pPr>
+        <w:rPr>
+          <w:rFonts w:ascii="Calibri" w:hAnsi="Calibri" w:cs="Calibri"/>
+          <w:sz w:val="22"/>
+          <w:szCs w:val="22"/>
+        </w:rPr>
+      </w:pPr>
+      <w:r>
+        <w:rPr>
+          <w:rFonts w:ascii="Calibri" w:hAnsi="Calibri" w:cs="Calibri"/>
+          <w:sz w:val="22"/>
+          <w:szCs w:val="22"/>
+        </w:rPr>
+        <w:t>So, with this there is no guarantee that the application would behave consistently because the main business</w:t>
+      </w:r>
+      <w:r>
+        <w:rPr>
+          <w:rFonts w:ascii="Calibri" w:hAnsi="Calibri" w:cs="Calibri"/>
+          <w:sz w:val="22"/>
+          <w:szCs w:val="22"/>
+        </w:rPr>
+        <w:t xml:space="preserve"> </w:t>
+      </w:r>
+      <w:r>
+        <w:rPr>
+          <w:rFonts w:ascii="Calibri" w:hAnsi="Calibri" w:cs="Calibri"/>
+          <w:sz w:val="22"/>
+          <w:szCs w:val="22"/>
+        </w:rPr>
+        <w:t xml:space="preserve">logic may differ from one environment to other environment when </w:t>
+      </w:r>
+      <w:r>
+        <w:rPr>
+          <w:rFonts w:ascii="Calibri" w:hAnsi="Calibri" w:cs="Calibri"/>
+          <w:sz w:val="22"/>
+          <w:szCs w:val="22"/>
+        </w:rPr>
+        <w:t>we</w:t>
+      </w:r>
+      <w:r>
+        <w:rPr>
+          <w:rFonts w:ascii="Calibri" w:hAnsi="Calibri" w:cs="Calibri"/>
+          <w:sz w:val="22"/>
+          <w:szCs w:val="22"/>
+        </w:rPr>
+        <w:t xml:space="preserve"> are trying to build the application.</w:t>
+      </w:r>
+      <w:r>
+        <w:rPr>
+          <w:rFonts w:ascii="Calibri" w:hAnsi="Calibri" w:cs="Calibri"/>
+          <w:sz w:val="22"/>
+          <w:szCs w:val="22"/>
+        </w:rPr>
+        <w:t xml:space="preserve"> </w:t>
+      </w:r>
+      <w:r>
+        <w:rPr>
+          <w:rFonts w:ascii="Calibri" w:hAnsi="Calibri" w:cs="Calibri"/>
+          <w:sz w:val="22"/>
+          <w:szCs w:val="22"/>
+        </w:rPr>
+        <w:t>This approach might have worked for monolithic application because there is only one application, and they</w:t>
+      </w:r>
+      <w:r>
+        <w:rPr>
+          <w:rFonts w:ascii="Calibri" w:hAnsi="Calibri" w:cs="Calibri"/>
+          <w:sz w:val="22"/>
+          <w:szCs w:val="22"/>
+        </w:rPr>
+        <w:t xml:space="preserve"> </w:t>
+      </w:r>
+      <w:r>
+        <w:rPr>
+          <w:rFonts w:ascii="Calibri" w:hAnsi="Calibri" w:cs="Calibri"/>
+          <w:sz w:val="22"/>
+          <w:szCs w:val="22"/>
+        </w:rPr>
+        <w:t>can do multiple builds based upon the environment.</w:t>
+      </w:r>
+      <w:r>
+        <w:rPr>
+          <w:rFonts w:ascii="Calibri" w:hAnsi="Calibri" w:cs="Calibri"/>
+          <w:sz w:val="22"/>
+          <w:szCs w:val="22"/>
+        </w:rPr>
+        <w:t xml:space="preserve"> </w:t>
+      </w:r>
+      <w:r>
+        <w:rPr>
+          <w:rFonts w:ascii="Calibri" w:hAnsi="Calibri" w:cs="Calibri"/>
+          <w:sz w:val="22"/>
+          <w:szCs w:val="22"/>
+        </w:rPr>
+        <w:t>Whereas with microservice, since there will be hundreds of microservices doing multiple builds again</w:t>
+      </w:r>
+      <w:r>
+        <w:rPr>
+          <w:rFonts w:ascii="Calibri" w:hAnsi="Calibri" w:cs="Calibri"/>
+          <w:sz w:val="22"/>
+          <w:szCs w:val="22"/>
+        </w:rPr>
+        <w:t xml:space="preserve"> </w:t>
+      </w:r>
+      <w:r>
+        <w:rPr>
+          <w:rFonts w:ascii="Calibri" w:hAnsi="Calibri" w:cs="Calibri"/>
+          <w:sz w:val="22"/>
+          <w:szCs w:val="22"/>
+        </w:rPr>
+        <w:t>and again for each environment with the required configuration data is going to be</w:t>
+      </w:r>
+      <w:r>
+        <w:rPr>
+          <w:rFonts w:ascii="Calibri" w:hAnsi="Calibri" w:cs="Calibri"/>
+          <w:sz w:val="22"/>
+          <w:szCs w:val="22"/>
+        </w:rPr>
+        <w:t xml:space="preserve"> </w:t>
+      </w:r>
+      <w:r>
+        <w:rPr>
+          <w:rFonts w:ascii="Calibri" w:hAnsi="Calibri" w:cs="Calibri"/>
+          <w:sz w:val="22"/>
+          <w:szCs w:val="22"/>
+        </w:rPr>
+        <w:t>complex.</w:t>
+      </w:r>
+    </w:p>
+    <w:p>
+      <w:pPr>
+        <w:rPr>
+          <w:rFonts w:ascii="Calibri" w:hAnsi="Calibri" w:cs="Calibri"/>
+          <w:sz w:val="22"/>
+          <w:szCs w:val="22"/>
+        </w:rPr>
+      </w:pPr>
+      <w:r>
+        <w:rPr>
+          <w:rFonts w:ascii="Calibri" w:hAnsi="Calibri" w:cs="Calibri"/>
+          <w:sz w:val="22"/>
+          <w:szCs w:val="22"/>
+        </w:rPr>
+        <w:t>That's why as per the 15-factor methodology.</w:t>
+      </w:r>
+      <w:r>
+        <w:rPr>
+          <w:rFonts w:ascii="Calibri" w:hAnsi="Calibri" w:cs="Calibri"/>
+          <w:sz w:val="22"/>
+          <w:szCs w:val="22"/>
+        </w:rPr>
+        <w:t xml:space="preserve"> </w:t>
+      </w:r>
+      <w:r>
+        <w:rPr>
+          <w:rFonts w:ascii="Calibri" w:hAnsi="Calibri" w:cs="Calibri"/>
+          <w:sz w:val="22"/>
+          <w:szCs w:val="22"/>
+        </w:rPr>
+        <w:t>All the configurations which are going to change between deployments such as credentials, service URLs</w:t>
+      </w:r>
+      <w:r>
+        <w:rPr>
+          <w:rFonts w:ascii="Calibri" w:hAnsi="Calibri" w:cs="Calibri"/>
+          <w:sz w:val="22"/>
+          <w:szCs w:val="22"/>
+        </w:rPr>
+        <w:t xml:space="preserve"> </w:t>
+      </w:r>
+      <w:r>
+        <w:rPr>
+          <w:rFonts w:ascii="Calibri" w:hAnsi="Calibri" w:cs="Calibri"/>
+          <w:sz w:val="22"/>
+          <w:szCs w:val="22"/>
+        </w:rPr>
+        <w:t>or resource handles.</w:t>
+      </w:r>
+      <w:r>
+        <w:rPr>
+          <w:rFonts w:ascii="Calibri" w:hAnsi="Calibri" w:cs="Calibri"/>
+          <w:sz w:val="22"/>
+          <w:szCs w:val="22"/>
+        </w:rPr>
+        <w:t xml:space="preserve"> </w:t>
+      </w:r>
+      <w:r>
+        <w:rPr>
+          <w:rFonts w:ascii="Calibri" w:hAnsi="Calibri" w:cs="Calibri"/>
+          <w:sz w:val="22"/>
+          <w:szCs w:val="22"/>
+        </w:rPr>
+        <w:t>So, all such configuration data we need to provide outside our build</w:t>
+      </w:r>
+      <w:r>
+        <w:rPr>
+          <w:rFonts w:ascii="Calibri" w:hAnsi="Calibri" w:cs="Calibri"/>
+          <w:sz w:val="22"/>
+          <w:szCs w:val="22"/>
+        </w:rPr>
+        <w:t xml:space="preserve"> </w:t>
+      </w:r>
+      <w:r>
+        <w:rPr>
+          <w:rFonts w:ascii="Calibri" w:hAnsi="Calibri" w:cs="Calibri"/>
+          <w:sz w:val="22"/>
+          <w:szCs w:val="22"/>
+        </w:rPr>
+        <w:t>component.</w:t>
+      </w:r>
+      <w:r>
+        <w:rPr>
+          <w:rFonts w:ascii="Calibri" w:hAnsi="Calibri" w:cs="Calibri"/>
+          <w:sz w:val="22"/>
+          <w:szCs w:val="22"/>
+        </w:rPr>
+        <w:t xml:space="preserve"> </w:t>
+      </w:r>
+      <w:r>
+        <w:rPr>
+          <w:rFonts w:ascii="Calibri" w:hAnsi="Calibri" w:cs="Calibri"/>
+          <w:sz w:val="22"/>
+          <w:szCs w:val="22"/>
+        </w:rPr>
+        <w:t>So, all such configurations that are likely to change, we need to maintain outside our business logic.</w:t>
+      </w:r>
+      <w:r>
+        <w:rPr>
+          <w:rFonts w:ascii="Calibri" w:hAnsi="Calibri" w:cs="Calibri"/>
+          <w:sz w:val="22"/>
+          <w:szCs w:val="22"/>
+        </w:rPr>
+        <w:t xml:space="preserve"> </w:t>
+      </w:r>
+      <w:r>
+        <w:rPr>
+          <w:rFonts w:ascii="Calibri" w:hAnsi="Calibri" w:cs="Calibri"/>
+          <w:sz w:val="22"/>
+          <w:szCs w:val="22"/>
+        </w:rPr>
+        <w:t>So that the application artifacts will be immutable across all environments.</w:t>
+      </w:r>
+      <w:r>
+        <w:rPr>
+          <w:rFonts w:ascii="Calibri" w:hAnsi="Calibri" w:cs="Calibri"/>
+          <w:sz w:val="22"/>
+          <w:szCs w:val="22"/>
+        </w:rPr>
+        <w:t xml:space="preserve"> </w:t>
+      </w:r>
+      <w:r>
+        <w:rPr>
+          <w:rFonts w:ascii="Calibri" w:hAnsi="Calibri" w:cs="Calibri"/>
+          <w:sz w:val="22"/>
+          <w:szCs w:val="22"/>
+        </w:rPr>
+        <w:t xml:space="preserve">Once we do a build and generate a Docker image for our microservice, the same image </w:t>
+      </w:r>
+      <w:r>
+        <w:rPr>
+          <w:rFonts w:ascii="Calibri" w:hAnsi="Calibri" w:cs="Calibri"/>
+          <w:sz w:val="22"/>
+          <w:szCs w:val="22"/>
+        </w:rPr>
+        <w:t>we</w:t>
+      </w:r>
+      <w:r>
+        <w:rPr>
+          <w:rFonts w:ascii="Calibri" w:hAnsi="Calibri" w:cs="Calibri"/>
+          <w:sz w:val="22"/>
+          <w:szCs w:val="22"/>
+        </w:rPr>
+        <w:t xml:space="preserve"> can use across</w:t>
+      </w:r>
+      <w:r>
+        <w:rPr>
+          <w:rFonts w:ascii="Calibri" w:hAnsi="Calibri" w:cs="Calibri"/>
+          <w:sz w:val="22"/>
+          <w:szCs w:val="22"/>
+        </w:rPr>
+        <w:t xml:space="preserve"> </w:t>
+      </w:r>
+      <w:r>
+        <w:rPr>
+          <w:rFonts w:ascii="Calibri" w:hAnsi="Calibri" w:cs="Calibri"/>
+          <w:sz w:val="22"/>
+          <w:szCs w:val="22"/>
+        </w:rPr>
+        <w:t>environments and the configurations must be injected from the external location.</w:t>
+      </w:r>
+    </w:p>
+    <w:p>
+      <w:pPr>
+        <w:rPr>
+          <w:rFonts w:ascii="Calibri" w:hAnsi="Calibri" w:cs="Calibri"/>
+          <w:sz w:val="22"/>
+          <w:szCs w:val="22"/>
+        </w:rPr>
+      </w:pPr>
+      <w:r>
+        <w:rPr>
+          <w:rFonts w:ascii="Calibri" w:hAnsi="Calibri" w:cs="Calibri"/>
+          <w:sz w:val="22"/>
+          <w:szCs w:val="22"/>
+        </w:rPr>
+        <w:t xml:space="preserve">This way the application build will remains unchanged across all the environments. Like </w:t>
+      </w:r>
+      <w:r>
+        <w:rPr>
+          <w:rFonts w:ascii="Calibri" w:hAnsi="Calibri" w:cs="Calibri"/>
+          <w:sz w:val="22"/>
+          <w:szCs w:val="22"/>
+        </w:rPr>
+        <w:t>we</w:t>
+      </w:r>
+      <w:r>
+        <w:rPr>
+          <w:rFonts w:ascii="Calibri" w:hAnsi="Calibri" w:cs="Calibri"/>
+          <w:sz w:val="22"/>
+          <w:szCs w:val="22"/>
+        </w:rPr>
+        <w:t xml:space="preserve"> can see here,</w:t>
+      </w:r>
+      <w:r>
+        <w:rPr>
+          <w:rFonts w:ascii="Calibri" w:hAnsi="Calibri" w:cs="Calibri"/>
+          <w:sz w:val="22"/>
+          <w:szCs w:val="22"/>
+        </w:rPr>
+        <w:t xml:space="preserve"> </w:t>
+      </w:r>
+      <w:r>
+        <w:rPr>
+          <w:rFonts w:ascii="Calibri" w:hAnsi="Calibri" w:cs="Calibri"/>
+          <w:sz w:val="22"/>
+          <w:szCs w:val="22"/>
+        </w:rPr>
+        <w:t>first there will be an microservice or cloud native application codebase inside the GitHub repo.</w:t>
+      </w:r>
+      <w:r>
+        <w:rPr>
+          <w:rFonts w:ascii="Calibri" w:hAnsi="Calibri" w:cs="Calibri"/>
+          <w:sz w:val="22"/>
+          <w:szCs w:val="22"/>
+        </w:rPr>
+        <w:t xml:space="preserve"> </w:t>
+      </w:r>
+      <w:r>
+        <w:rPr>
+          <w:rFonts w:ascii="Calibri" w:hAnsi="Calibri" w:cs="Calibri"/>
+          <w:sz w:val="22"/>
+          <w:szCs w:val="22"/>
+        </w:rPr>
+        <w:t>We will do compilation and package as a build,</w:t>
+      </w:r>
+      <w:r>
+        <w:rPr>
+          <w:rFonts w:ascii="Calibri" w:hAnsi="Calibri" w:cs="Calibri"/>
+          <w:sz w:val="22"/>
+          <w:szCs w:val="22"/>
+        </w:rPr>
+        <w:t xml:space="preserve"> </w:t>
+      </w:r>
+      <w:r>
+        <w:rPr>
+          <w:rFonts w:ascii="Calibri" w:hAnsi="Calibri" w:cs="Calibri"/>
+          <w:sz w:val="22"/>
+          <w:szCs w:val="22"/>
+        </w:rPr>
+        <w:t>which is going to be common for all environments.</w:t>
+      </w:r>
+      <w:r>
+        <w:rPr>
+          <w:rFonts w:ascii="Calibri" w:hAnsi="Calibri" w:cs="Calibri"/>
+          <w:sz w:val="22"/>
+          <w:szCs w:val="22"/>
+        </w:rPr>
+        <w:t xml:space="preserve"> </w:t>
+      </w:r>
+      <w:r>
+        <w:rPr>
+          <w:rFonts w:ascii="Calibri" w:hAnsi="Calibri" w:cs="Calibri"/>
+          <w:sz w:val="22"/>
+          <w:szCs w:val="22"/>
+        </w:rPr>
+        <w:t>So inside this build</w:t>
+      </w:r>
+      <w:r>
+        <w:rPr>
+          <w:rFonts w:ascii="Calibri" w:hAnsi="Calibri" w:cs="Calibri"/>
+          <w:sz w:val="22"/>
+          <w:szCs w:val="22"/>
+        </w:rPr>
+        <w:t>s</w:t>
+      </w:r>
+      <w:r>
+        <w:rPr>
+          <w:rFonts w:ascii="Calibri" w:hAnsi="Calibri" w:cs="Calibri"/>
+          <w:sz w:val="22"/>
+          <w:szCs w:val="22"/>
+        </w:rPr>
+        <w:t xml:space="preserve"> </w:t>
+      </w:r>
+      <w:r>
+        <w:rPr>
+          <w:rFonts w:ascii="Calibri" w:hAnsi="Calibri" w:cs="Calibri"/>
+          <w:sz w:val="22"/>
+          <w:szCs w:val="22"/>
+        </w:rPr>
+        <w:t>we</w:t>
+      </w:r>
+      <w:r>
+        <w:rPr>
+          <w:rFonts w:ascii="Calibri" w:hAnsi="Calibri" w:cs="Calibri"/>
+          <w:sz w:val="22"/>
+          <w:szCs w:val="22"/>
+        </w:rPr>
+        <w:t xml:space="preserve"> may generate a Docker image for our microservice and to this build a component</w:t>
+      </w:r>
+      <w:r>
+        <w:rPr>
+          <w:rFonts w:ascii="Calibri" w:hAnsi="Calibri" w:cs="Calibri"/>
+          <w:sz w:val="22"/>
+          <w:szCs w:val="22"/>
+        </w:rPr>
+        <w:t xml:space="preserve"> </w:t>
+      </w:r>
+      <w:r>
+        <w:rPr>
+          <w:rFonts w:ascii="Calibri" w:hAnsi="Calibri" w:cs="Calibri"/>
+          <w:sz w:val="22"/>
+          <w:szCs w:val="22"/>
+        </w:rPr>
+        <w:t>we are going to inject configurations based upon the target environment.</w:t>
+      </w:r>
+    </w:p>
+    <w:p>
+      <w:pPr>
+        <w:rPr>
+          <w:rFonts w:ascii="Calibri" w:hAnsi="Calibri" w:cs="Calibri"/>
+          <w:sz w:val="22"/>
+          <w:szCs w:val="22"/>
+        </w:rPr>
+      </w:pPr>
+      <w:r>
+        <w:rPr>
+          <w:rFonts w:ascii="Calibri" w:hAnsi="Calibri" w:cs="Calibri"/>
+          <w:sz w:val="22"/>
+          <w:szCs w:val="22"/>
+        </w:rPr>
+        <w:lastRenderedPageBreak/>
+        <w:t xml:space="preserve">If </w:t>
+      </w:r>
+      <w:r>
+        <w:rPr>
+          <w:rFonts w:ascii="Calibri" w:hAnsi="Calibri" w:cs="Calibri"/>
+          <w:sz w:val="22"/>
+          <w:szCs w:val="22"/>
+        </w:rPr>
+        <w:t>we</w:t>
+      </w:r>
+      <w:r>
+        <w:rPr>
+          <w:rFonts w:ascii="Calibri" w:hAnsi="Calibri" w:cs="Calibri"/>
+          <w:sz w:val="22"/>
+          <w:szCs w:val="22"/>
+        </w:rPr>
+        <w:t xml:space="preserve"> are trying to do a deployment into a development environment, then we can inject the configurations</w:t>
+      </w:r>
+      <w:r>
+        <w:rPr>
+          <w:rFonts w:ascii="Calibri" w:hAnsi="Calibri" w:cs="Calibri"/>
+          <w:sz w:val="22"/>
+          <w:szCs w:val="22"/>
+        </w:rPr>
+        <w:t xml:space="preserve"> </w:t>
+      </w:r>
+      <w:r>
+        <w:rPr>
+          <w:rFonts w:ascii="Calibri" w:hAnsi="Calibri" w:cs="Calibri"/>
+          <w:sz w:val="22"/>
+          <w:szCs w:val="22"/>
+        </w:rPr>
+        <w:t>related to that development environment at runtime during the startup of the microservice.</w:t>
+      </w:r>
+      <w:r>
+        <w:rPr>
+          <w:rFonts w:ascii="Calibri" w:hAnsi="Calibri" w:cs="Calibri"/>
+          <w:sz w:val="22"/>
+          <w:szCs w:val="22"/>
+        </w:rPr>
+        <w:t xml:space="preserve"> </w:t>
+      </w:r>
+      <w:r>
+        <w:rPr>
+          <w:rFonts w:ascii="Calibri" w:hAnsi="Calibri" w:cs="Calibri"/>
+          <w:sz w:val="22"/>
+          <w:szCs w:val="22"/>
+        </w:rPr>
+        <w:t>And both our configurations and the source code will be clubbed and deployed into that target environment</w:t>
+      </w:r>
+      <w:r>
+        <w:rPr>
+          <w:rFonts w:ascii="Calibri" w:hAnsi="Calibri" w:cs="Calibri"/>
+          <w:sz w:val="22"/>
+          <w:szCs w:val="22"/>
+        </w:rPr>
+        <w:t xml:space="preserve"> </w:t>
+      </w:r>
+      <w:r>
+        <w:rPr>
+          <w:rFonts w:ascii="Calibri" w:hAnsi="Calibri" w:cs="Calibri"/>
+          <w:sz w:val="22"/>
+          <w:szCs w:val="22"/>
+        </w:rPr>
+        <w:t>like development QA and production.</w:t>
+      </w:r>
+    </w:p>
+    <w:p>
+      <w:pPr>
+        <w:rPr>
+          <w:rFonts w:ascii="Calibri" w:hAnsi="Calibri" w:cs="Calibri"/>
+          <w:b/>
+          <w:bCs/>
+          <w:sz w:val="22"/>
+          <w:szCs w:val="22"/>
+          <w:u w:val="single"/>
+        </w:rPr>
+      </w:pPr>
+      <w:r>
+        <w:rPr>
+          <w:rFonts w:ascii="Calibri" w:hAnsi="Calibri" w:cs="Calibri"/>
+          <w:b/>
+          <w:bCs/>
+          <w:sz w:val="22"/>
+          <w:szCs w:val="22"/>
+          <w:u w:val="single"/>
+        </w:rPr>
+        <w:t>How Configurations work in Spring Boot</w:t>
+      </w:r>
+      <w:r>
+        <w:rPr>
+          <w:rFonts w:ascii="Calibri" w:hAnsi="Calibri" w:cs="Calibri"/>
+          <w:b/>
+          <w:bCs/>
+          <w:sz w:val="22"/>
+          <w:szCs w:val="22"/>
+          <w:u w:val="single"/>
+        </w:rPr>
+        <w:t>?</w:t>
+      </w:r>
+    </w:p>
+    <w:p>
+      <w:pPr>
+        <w:rPr>
+          <w:rFonts w:ascii="Calibri" w:hAnsi="Calibri" w:cs="Calibri"/>
+          <w:sz w:val="22"/>
+          <w:szCs w:val="22"/>
+        </w:rPr>
+      </w:pPr>
+      <w:r>
+        <w:rPr>
+          <w:rFonts w:ascii="Calibri" w:hAnsi="Calibri" w:cs="Calibri"/>
+          <w:sz w:val="22"/>
+          <w:szCs w:val="22"/>
+        </w:rPr>
+        <w:t xml:space="preserve">Because we are developing microservices with spring boot only. Inside java eco-system develop to develop microservices </w:t>
+      </w:r>
+      <w:r>
+        <w:rPr>
+          <w:rFonts w:ascii="Calibri" w:hAnsi="Calibri" w:cs="Calibri"/>
+          <w:sz w:val="22"/>
+          <w:szCs w:val="22"/>
+        </w:rPr>
+        <w:t>most of the developers and organizations, they are going to use spring boot framework.</w:t>
+      </w:r>
+      <w:r>
+        <w:rPr>
+          <w:rFonts w:ascii="Calibri" w:hAnsi="Calibri" w:cs="Calibri"/>
+          <w:sz w:val="22"/>
+          <w:szCs w:val="22"/>
+        </w:rPr>
+        <w:t xml:space="preserve"> </w:t>
+      </w:r>
+      <w:r>
+        <w:rPr>
+          <w:rFonts w:ascii="Calibri" w:hAnsi="Calibri" w:cs="Calibri"/>
+          <w:sz w:val="22"/>
+          <w:szCs w:val="22"/>
+        </w:rPr>
+        <w:t>That's why we are also using the spring boot inside this course since we are using spring boot framework.</w:t>
+      </w:r>
+    </w:p>
+    <w:p>
+      <w:pPr>
+        <w:rPr>
+          <w:rFonts w:ascii="Calibri" w:hAnsi="Calibri" w:cs="Calibri"/>
+          <w:sz w:val="22"/>
+          <w:szCs w:val="22"/>
+        </w:rPr>
+      </w:pPr>
+      <w:r>
+        <w:rPr>
+          <w:rFonts w:ascii="Calibri" w:hAnsi="Calibri" w:cs="Calibri"/>
+          <w:sz w:val="22"/>
+          <w:szCs w:val="22"/>
+        </w:rPr>
+        <w:t>First let's try to understand what the options are that Spring boot framework is providing to handle</w:t>
+      </w:r>
+      <w:r>
+        <w:rPr>
+          <w:rFonts w:ascii="Calibri" w:hAnsi="Calibri" w:cs="Calibri"/>
+          <w:sz w:val="22"/>
+          <w:szCs w:val="22"/>
+        </w:rPr>
+        <w:t xml:space="preserve"> </w:t>
+      </w:r>
+      <w:r>
+        <w:rPr>
+          <w:rFonts w:ascii="Calibri" w:hAnsi="Calibri" w:cs="Calibri"/>
+          <w:sz w:val="22"/>
+          <w:szCs w:val="22"/>
+        </w:rPr>
+        <w:t>the challenge of configuration management in microservices.</w:t>
+      </w:r>
+      <w:r>
+        <w:rPr>
+          <w:rFonts w:ascii="Calibri" w:hAnsi="Calibri" w:cs="Calibri"/>
+          <w:sz w:val="22"/>
+          <w:szCs w:val="22"/>
+        </w:rPr>
+        <w:t xml:space="preserve"> </w:t>
+      </w:r>
+      <w:r>
+        <w:rPr>
+          <w:rFonts w:ascii="Calibri" w:hAnsi="Calibri" w:cs="Calibri"/>
+          <w:sz w:val="22"/>
+          <w:szCs w:val="22"/>
+        </w:rPr>
+        <w:t>Once we discuss these basic approaches, then we'll go to the advanced approaches that we have with</w:t>
+      </w:r>
+      <w:r>
+        <w:rPr>
+          <w:rFonts w:ascii="Calibri" w:hAnsi="Calibri" w:cs="Calibri"/>
+          <w:sz w:val="22"/>
+          <w:szCs w:val="22"/>
+        </w:rPr>
+        <w:t xml:space="preserve"> </w:t>
+      </w:r>
+      <w:r>
+        <w:rPr>
+          <w:rFonts w:ascii="Calibri" w:hAnsi="Calibri" w:cs="Calibri"/>
+          <w:sz w:val="22"/>
+          <w:szCs w:val="22"/>
+        </w:rPr>
+        <w:t>the help of spring cloud config server.</w:t>
+      </w:r>
+    </w:p>
+    <w:p>
+      <w:pPr>
+        <w:rPr>
+          <w:rFonts w:ascii="Calibri" w:hAnsi="Calibri" w:cs="Calibri"/>
+          <w:sz w:val="22"/>
+          <w:szCs w:val="22"/>
+        </w:rPr>
+      </w:pPr>
+      <w:r>
+        <w:rPr>
+          <w:rFonts w:ascii="Calibri" w:hAnsi="Calibri" w:cs="Calibri"/>
+          <w:sz w:val="22"/>
+          <w:szCs w:val="22"/>
+        </w:rPr>
+        <w:t>The main problem that right now we have is, we want to externalize the properties for our microservices.</w:t>
+      </w:r>
+      <w:r>
+        <w:rPr>
+          <w:rFonts w:ascii="Calibri" w:hAnsi="Calibri" w:cs="Calibri"/>
+          <w:sz w:val="22"/>
+          <w:szCs w:val="22"/>
+        </w:rPr>
+        <w:t xml:space="preserve"> </w:t>
+      </w:r>
+      <w:r>
+        <w:rPr>
+          <w:rFonts w:ascii="Calibri" w:hAnsi="Calibri" w:cs="Calibri"/>
+          <w:sz w:val="22"/>
+          <w:szCs w:val="22"/>
+        </w:rPr>
+        <w:t>So that the same immutable code artifact can be used across different, different environments.</w:t>
+      </w:r>
+      <w:r>
+        <w:rPr>
+          <w:rFonts w:ascii="Calibri" w:hAnsi="Calibri" w:cs="Calibri"/>
+          <w:sz w:val="22"/>
+          <w:szCs w:val="22"/>
+        </w:rPr>
+        <w:t xml:space="preserve"> </w:t>
+      </w:r>
+      <w:r>
+        <w:rPr>
+          <w:rFonts w:ascii="Calibri" w:hAnsi="Calibri" w:cs="Calibri"/>
+          <w:sz w:val="22"/>
+          <w:szCs w:val="22"/>
+        </w:rPr>
+        <w:t>So, to handle these kinds of scenarios, we are trying to learn how to separate the configurations and</w:t>
+      </w:r>
+      <w:r>
+        <w:rPr>
+          <w:rFonts w:ascii="Calibri" w:hAnsi="Calibri" w:cs="Calibri"/>
+          <w:sz w:val="22"/>
+          <w:szCs w:val="22"/>
+        </w:rPr>
+        <w:t xml:space="preserve"> </w:t>
+      </w:r>
+      <w:r>
+        <w:rPr>
+          <w:rFonts w:ascii="Calibri" w:hAnsi="Calibri" w:cs="Calibri"/>
+          <w:sz w:val="22"/>
+          <w:szCs w:val="22"/>
+        </w:rPr>
+        <w:t xml:space="preserve">codebase </w:t>
+      </w:r>
+      <w:r>
+        <w:rPr>
+          <w:rFonts w:ascii="Calibri" w:hAnsi="Calibri" w:cs="Calibri"/>
+          <w:sz w:val="22"/>
+          <w:szCs w:val="22"/>
+        </w:rPr>
+        <w:t>and</w:t>
+      </w:r>
+      <w:r>
+        <w:rPr>
+          <w:rFonts w:ascii="Calibri" w:hAnsi="Calibri" w:cs="Calibri"/>
+          <w:sz w:val="22"/>
+          <w:szCs w:val="22"/>
+        </w:rPr>
+        <w:t xml:space="preserve"> how to externalize the configurations from the codebase.</w:t>
+      </w:r>
+      <w:r>
+        <w:rPr>
+          <w:rFonts w:ascii="Calibri" w:hAnsi="Calibri" w:cs="Calibri"/>
+          <w:sz w:val="22"/>
+          <w:szCs w:val="22"/>
+        </w:rPr>
+        <w:t xml:space="preserve"> </w:t>
+      </w:r>
+      <w:r>
+        <w:rPr>
+          <w:rFonts w:ascii="Calibri" w:hAnsi="Calibri" w:cs="Calibri"/>
+          <w:sz w:val="22"/>
+          <w:szCs w:val="22"/>
+        </w:rPr>
+        <w:t>So</w:t>
+      </w:r>
+      <w:r>
+        <w:rPr>
+          <w:rFonts w:ascii="Calibri" w:hAnsi="Calibri" w:cs="Calibri"/>
+          <w:sz w:val="22"/>
+          <w:szCs w:val="22"/>
+        </w:rPr>
+        <w:t>,</w:t>
+      </w:r>
+      <w:r>
+        <w:rPr>
+          <w:rFonts w:ascii="Calibri" w:hAnsi="Calibri" w:cs="Calibri"/>
+          <w:sz w:val="22"/>
+          <w:szCs w:val="22"/>
+        </w:rPr>
+        <w:t xml:space="preserve"> let's see if the Spring Boot is going to help us in externalizing our application properties.</w:t>
+      </w:r>
+    </w:p>
+    <w:p>
+      <w:pPr>
+        <w:rPr>
+          <w:rFonts w:ascii="Calibri" w:hAnsi="Calibri" w:cs="Calibri"/>
+          <w:sz w:val="22"/>
+          <w:szCs w:val="22"/>
+        </w:rPr>
+      </w:pPr>
+      <w:r>
+        <w:rPr>
+          <w:rFonts w:ascii="Calibri" w:hAnsi="Calibri" w:cs="Calibri"/>
+          <w:sz w:val="22"/>
+          <w:szCs w:val="22"/>
+        </w:rPr>
+        <w:t xml:space="preserve">Spring boot externalize our configuration so that we can work with the same application code </w:t>
+      </w:r>
+      <w:r>
+        <w:rPr>
+          <w:rFonts w:ascii="Calibri" w:hAnsi="Calibri" w:cs="Calibri"/>
+          <w:sz w:val="22"/>
+          <w:szCs w:val="22"/>
+        </w:rPr>
+        <w:t>within</w:t>
+      </w:r>
+      <w:r>
+        <w:rPr>
+          <w:rFonts w:ascii="Calibri" w:hAnsi="Calibri" w:cs="Calibri"/>
+          <w:sz w:val="22"/>
+          <w:szCs w:val="22"/>
+        </w:rPr>
+        <w:t xml:space="preserve"> different environments. We can use a variety of external configuration sources, include java properties files, YAML files, environment variables, and command-line arguments.</w:t>
+      </w:r>
+    </w:p>
+    <w:p>
+      <w:pPr>
+        <w:rPr>
+          <w:rFonts w:ascii="Calibri" w:hAnsi="Calibri" w:cs="Calibri"/>
+          <w:sz w:val="22"/>
+          <w:szCs w:val="22"/>
+        </w:rPr>
+      </w:pPr>
+      <w:r>
+        <w:rPr>
+          <w:rFonts w:ascii="Calibri" w:hAnsi="Calibri" w:cs="Calibri"/>
+          <w:sz w:val="22"/>
+          <w:szCs w:val="22"/>
+        </w:rPr>
+        <w:t>By default, spring boot looks for the configurations or properties inside application.properties/yaml present in the class path location. But we can have another property files as well and make spring boot to read from them.</w:t>
+      </w:r>
+    </w:p>
+    <w:p>
+      <w:pPr>
+        <w:rPr>
+          <w:rFonts w:ascii="Calibri" w:hAnsi="Calibri" w:cs="Calibri"/>
+          <w:sz w:val="22"/>
+          <w:szCs w:val="22"/>
+          <w:lang w:val="en-US"/>
+        </w:rPr>
+      </w:pPr>
+      <w:r>
+        <w:rPr>
+          <w:rFonts w:ascii="Calibri" w:hAnsi="Calibri" w:cs="Calibri"/>
+          <w:sz w:val="22"/>
+          <w:szCs w:val="22"/>
+          <w:lang w:val="en-US"/>
+        </w:rPr>
+        <w:t>Spring boot uses a very particular order that is designed to allow sensible overriding of values. Properties are considered in the following order (with values from lower items overriding earlier ones):</w:t>
+      </w:r>
+    </w:p>
+    <w:p>
+      <w:pPr>
+        <w:pStyle w:val="ListParagraph"/>
+        <w:numPr>
+          <w:ilvl w:val="0"/>
+          <w:numId w:val="2"/>
+        </w:numPr>
+        <w:rPr>
+          <w:rFonts w:ascii="Calibri" w:hAnsi="Calibri" w:cs="Calibri"/>
+          <w:sz w:val="22"/>
+          <w:szCs w:val="22"/>
+          <w:lang w:val="en-US"/>
+        </w:rPr>
+      </w:pPr>
+      <w:r>
+        <w:rPr>
+          <w:rFonts w:ascii="Calibri" w:hAnsi="Calibri" w:cs="Calibri"/>
+          <w:sz w:val="22"/>
+          <w:szCs w:val="22"/>
+          <w:lang w:val="en-US"/>
+        </w:rPr>
+        <w:t>Properties present inside files like application.properties</w:t>
+      </w:r>
+    </w:p>
+    <w:p>
+      <w:pPr>
+        <w:pStyle w:val="ListParagraph"/>
+        <w:numPr>
+          <w:ilvl w:val="0"/>
+          <w:numId w:val="2"/>
+        </w:numPr>
+        <w:rPr>
+          <w:rFonts w:ascii="Calibri" w:hAnsi="Calibri" w:cs="Calibri"/>
+          <w:sz w:val="22"/>
+          <w:szCs w:val="22"/>
+          <w:lang w:val="en-US"/>
+        </w:rPr>
+      </w:pPr>
+      <w:r>
+        <w:rPr>
+          <w:rFonts w:ascii="Calibri" w:hAnsi="Calibri" w:cs="Calibri"/>
+          <w:sz w:val="22"/>
+          <w:szCs w:val="22"/>
+          <w:lang w:val="en-US"/>
+        </w:rPr>
+        <w:t>OS environmental variables</w:t>
+      </w:r>
+    </w:p>
+    <w:p>
+      <w:pPr>
+        <w:pStyle w:val="ListParagraph"/>
+        <w:numPr>
+          <w:ilvl w:val="0"/>
+          <w:numId w:val="2"/>
+        </w:numPr>
+        <w:rPr>
+          <w:rFonts w:ascii="Calibri" w:hAnsi="Calibri" w:cs="Calibri"/>
+          <w:sz w:val="22"/>
+          <w:szCs w:val="22"/>
+          <w:lang w:val="en-US"/>
+        </w:rPr>
+      </w:pPr>
+      <w:r>
+        <w:rPr>
+          <w:rFonts w:ascii="Calibri" w:hAnsi="Calibri" w:cs="Calibri"/>
+          <w:sz w:val="22"/>
+          <w:szCs w:val="22"/>
+          <w:lang w:val="en-US"/>
+        </w:rPr>
+        <w:t>Java system properties (System.getProperties())</w:t>
+      </w:r>
+    </w:p>
+    <w:p>
+      <w:pPr>
+        <w:pStyle w:val="ListParagraph"/>
+        <w:numPr>
+          <w:ilvl w:val="0"/>
+          <w:numId w:val="2"/>
+        </w:numPr>
+        <w:rPr>
+          <w:rFonts w:ascii="Calibri" w:hAnsi="Calibri" w:cs="Calibri"/>
+          <w:sz w:val="22"/>
+          <w:szCs w:val="22"/>
+          <w:lang w:val="en-US"/>
+        </w:rPr>
+      </w:pPr>
+      <w:r>
+        <w:rPr>
+          <w:rFonts w:ascii="Calibri" w:hAnsi="Calibri" w:cs="Calibri"/>
+          <w:sz w:val="22"/>
+          <w:szCs w:val="22"/>
+          <w:lang w:val="en-US"/>
+        </w:rPr>
+        <w:t>JNDI attributes from java:com/env</w:t>
+      </w:r>
+    </w:p>
+    <w:p>
+      <w:pPr>
+        <w:pStyle w:val="ListParagraph"/>
+        <w:numPr>
+          <w:ilvl w:val="0"/>
+          <w:numId w:val="2"/>
+        </w:numPr>
+        <w:rPr>
+          <w:rFonts w:ascii="Calibri" w:hAnsi="Calibri" w:cs="Calibri"/>
+          <w:sz w:val="22"/>
+          <w:szCs w:val="22"/>
+          <w:lang w:val="en-US"/>
+        </w:rPr>
+      </w:pPr>
+      <w:r>
+        <w:rPr>
+          <w:rFonts w:ascii="Calibri" w:hAnsi="Calibri" w:cs="Calibri"/>
+          <w:sz w:val="22"/>
+          <w:szCs w:val="22"/>
+          <w:lang w:val="en-US"/>
+        </w:rPr>
+        <w:t>ServelteContext init parameters.</w:t>
+      </w:r>
+    </w:p>
+    <w:p>
+      <w:pPr>
+        <w:pStyle w:val="ListParagraph"/>
+        <w:numPr>
+          <w:ilvl w:val="0"/>
+          <w:numId w:val="2"/>
+        </w:numPr>
+        <w:rPr>
+          <w:rFonts w:ascii="Calibri" w:hAnsi="Calibri" w:cs="Calibri"/>
+          <w:sz w:val="22"/>
+          <w:szCs w:val="22"/>
+          <w:lang w:val="en-US"/>
+        </w:rPr>
+      </w:pPr>
+      <w:r>
+        <w:rPr>
+          <w:rFonts w:ascii="Calibri" w:hAnsi="Calibri" w:cs="Calibri"/>
+          <w:sz w:val="22"/>
+          <w:szCs w:val="22"/>
+          <w:lang w:val="en-US"/>
+        </w:rPr>
+        <w:t>Command line arguments.</w:t>
+      </w:r>
+    </w:p>
+    <w:p>
+      <w:pPr>
+        <w:pStyle w:val="ListParagraph"/>
+        <w:rPr>
+          <w:rFonts w:ascii="Calibri" w:hAnsi="Calibri" w:cs="Calibri"/>
+          <w:sz w:val="22"/>
+          <w:szCs w:val="22"/>
+          <w:lang w:val="en-US"/>
+        </w:rPr>
+      </w:pPr>
+    </w:p>
+    <w:p>
+      <w:pPr>
+        <w:pStyle w:val="ListParagraph"/>
+        <w:numPr>
+          <w:ilvl w:val="0"/>
+          <w:numId w:val="3"/>
+        </w:numPr>
+        <w:rPr>
+          <w:rFonts w:ascii="Calibri" w:hAnsi="Calibri" w:cs="Calibri"/>
+          <w:sz w:val="22"/>
+          <w:szCs w:val="22"/>
+        </w:rPr>
+      </w:pPr>
+      <w:r>
+        <w:rPr>
+          <w:rFonts w:ascii="Calibri" w:hAnsi="Calibri" w:cs="Calibri"/>
+          <w:b/>
+          <w:bCs/>
+          <w:sz w:val="22"/>
+          <w:szCs w:val="22"/>
+          <w:u w:val="single"/>
+          <w:lang w:val="en-US"/>
+        </w:rPr>
+        <w:t>application.properties</w:t>
+      </w:r>
+      <w:r>
+        <w:rPr>
+          <w:rFonts w:ascii="Calibri" w:hAnsi="Calibri" w:cs="Calibri"/>
+          <w:sz w:val="22"/>
+          <w:szCs w:val="22"/>
+          <w:lang w:val="en-US"/>
+        </w:rPr>
+        <w:t xml:space="preserve"> - </w:t>
+      </w:r>
+      <w:r>
+        <w:rPr>
+          <w:rFonts w:ascii="Calibri" w:hAnsi="Calibri" w:cs="Calibri"/>
+          <w:sz w:val="22"/>
+          <w:szCs w:val="22"/>
+        </w:rPr>
+        <w:t xml:space="preserve">The very first one is </w:t>
+      </w:r>
+      <w:r>
+        <w:rPr>
+          <w:rFonts w:ascii="Calibri" w:hAnsi="Calibri" w:cs="Calibri"/>
+          <w:sz w:val="22"/>
+          <w:szCs w:val="22"/>
+        </w:rPr>
+        <w:t>we</w:t>
+      </w:r>
+      <w:r>
+        <w:rPr>
+          <w:rFonts w:ascii="Calibri" w:hAnsi="Calibri" w:cs="Calibri"/>
+          <w:sz w:val="22"/>
+          <w:szCs w:val="22"/>
+        </w:rPr>
+        <w:t xml:space="preserve"> can mention our properties inside the files like application.properties or</w:t>
+      </w:r>
+      <w:r>
+        <w:rPr>
+          <w:rFonts w:ascii="Calibri" w:hAnsi="Calibri" w:cs="Calibri"/>
+          <w:sz w:val="22"/>
+          <w:szCs w:val="22"/>
+        </w:rPr>
+        <w:t xml:space="preserve"> </w:t>
+      </w:r>
+      <w:r>
+        <w:rPr>
+          <w:rFonts w:ascii="Calibri" w:hAnsi="Calibri" w:cs="Calibri"/>
+          <w:sz w:val="22"/>
+          <w:szCs w:val="22"/>
+        </w:rPr>
+        <w:t>application.yml.</w:t>
+      </w:r>
+      <w:r>
+        <w:rPr>
+          <w:rFonts w:ascii="Calibri" w:hAnsi="Calibri" w:cs="Calibri"/>
+          <w:sz w:val="22"/>
+          <w:szCs w:val="22"/>
+        </w:rPr>
+        <w:t xml:space="preserve"> </w:t>
+      </w:r>
+      <w:r>
+        <w:rPr>
+          <w:rFonts w:ascii="Calibri" w:hAnsi="Calibri" w:cs="Calibri"/>
+          <w:sz w:val="22"/>
+          <w:szCs w:val="22"/>
+        </w:rPr>
+        <w:t>So,</w:t>
+      </w:r>
+      <w:r>
+        <w:rPr>
+          <w:rFonts w:ascii="Calibri" w:hAnsi="Calibri" w:cs="Calibri"/>
+          <w:sz w:val="22"/>
+          <w:szCs w:val="22"/>
+        </w:rPr>
+        <w:t xml:space="preserve"> whatever </w:t>
+      </w:r>
+      <w:r>
+        <w:rPr>
+          <w:rFonts w:ascii="Calibri" w:hAnsi="Calibri" w:cs="Calibri"/>
+          <w:sz w:val="22"/>
+          <w:szCs w:val="22"/>
+        </w:rPr>
+        <w:t>we</w:t>
+      </w:r>
+      <w:r>
+        <w:rPr>
+          <w:rFonts w:ascii="Calibri" w:hAnsi="Calibri" w:cs="Calibri"/>
+          <w:sz w:val="22"/>
+          <w:szCs w:val="22"/>
+        </w:rPr>
+        <w:t xml:space="preserve"> mentioned inside these files, they will have the lowest priority or the lowest preference</w:t>
+      </w:r>
+      <w:r>
+        <w:rPr>
+          <w:rFonts w:ascii="Calibri" w:hAnsi="Calibri" w:cs="Calibri"/>
+          <w:sz w:val="22"/>
+          <w:szCs w:val="22"/>
+        </w:rPr>
+        <w:t>.</w:t>
+      </w:r>
+    </w:p>
+    <w:p>
+      <w:pPr>
+        <w:pStyle w:val="ListParagraph"/>
+        <w:numPr>
+          <w:ilvl w:val="0"/>
+          <w:numId w:val="3"/>
+        </w:numPr>
+        <w:rPr>
+          <w:rFonts w:ascii="Calibri" w:hAnsi="Calibri" w:cs="Calibri"/>
+          <w:b/>
+          <w:bCs/>
+          <w:sz w:val="22"/>
+          <w:szCs w:val="22"/>
+          <w:u w:val="single"/>
+          <w:lang w:val="en-US"/>
+        </w:rPr>
+      </w:pPr>
+      <w:r>
+        <w:rPr>
+          <w:rFonts w:ascii="Calibri" w:hAnsi="Calibri" w:cs="Calibri"/>
+          <w:b/>
+          <w:bCs/>
+          <w:sz w:val="22"/>
+          <w:szCs w:val="22"/>
+          <w:u w:val="single"/>
+          <w:lang w:val="en-US"/>
+        </w:rPr>
+        <w:t>OS environmental variables</w:t>
+      </w:r>
+      <w:r>
+        <w:rPr>
+          <w:rFonts w:ascii="Calibri" w:hAnsi="Calibri" w:cs="Calibri"/>
+          <w:sz w:val="22"/>
+          <w:szCs w:val="22"/>
+          <w:lang w:val="en-US"/>
+        </w:rPr>
+        <w:t xml:space="preserve"> – </w:t>
+      </w:r>
+      <w:r>
+        <w:rPr>
+          <w:rFonts w:ascii="Calibri" w:hAnsi="Calibri" w:cs="Calibri"/>
+          <w:sz w:val="22"/>
+          <w:szCs w:val="22"/>
+        </w:rPr>
+        <w:t>if the same property is mentioned with the help of operating system environmental variables, then the</w:t>
+      </w:r>
+      <w:r>
+        <w:rPr>
+          <w:rFonts w:ascii="Calibri" w:hAnsi="Calibri" w:cs="Calibri"/>
+          <w:sz w:val="22"/>
+          <w:szCs w:val="22"/>
+        </w:rPr>
+        <w:t xml:space="preserve"> </w:t>
+      </w:r>
+      <w:r>
+        <w:rPr>
+          <w:rFonts w:ascii="Calibri" w:hAnsi="Calibri" w:cs="Calibri"/>
+          <w:sz w:val="22"/>
+          <w:szCs w:val="22"/>
+        </w:rPr>
+        <w:t>previous value which is mentioned inside the application.properties will be overrided and whatever value</w:t>
+      </w:r>
+      <w:r>
+        <w:rPr>
+          <w:rFonts w:ascii="Calibri" w:hAnsi="Calibri" w:cs="Calibri"/>
+          <w:sz w:val="22"/>
+          <w:szCs w:val="22"/>
+        </w:rPr>
+        <w:t xml:space="preserve"> </w:t>
+      </w:r>
+      <w:r>
+        <w:rPr>
+          <w:rFonts w:ascii="Calibri" w:hAnsi="Calibri" w:cs="Calibri"/>
+          <w:sz w:val="22"/>
+          <w:szCs w:val="22"/>
+        </w:rPr>
+        <w:t>we</w:t>
+      </w:r>
+      <w:r>
+        <w:rPr>
+          <w:rFonts w:ascii="Calibri" w:hAnsi="Calibri" w:cs="Calibri"/>
+          <w:sz w:val="22"/>
+          <w:szCs w:val="22"/>
+        </w:rPr>
+        <w:t xml:space="preserve"> have mentioned inside the environmental variables will be considered by the spring boot framework.</w:t>
+      </w:r>
+    </w:p>
+    <w:p>
+      <w:pPr>
+        <w:rPr>
+          <w:rFonts w:ascii="Calibri" w:hAnsi="Calibri" w:cs="Calibri"/>
+          <w:b/>
+          <w:bCs/>
+          <w:sz w:val="22"/>
+          <w:szCs w:val="22"/>
+          <w:u w:val="single"/>
+          <w:lang w:val="en-US"/>
+        </w:rPr>
+      </w:pPr>
+      <w:r>
+        <w:rPr>
+          <w:rFonts w:ascii="Calibri" w:hAnsi="Calibri" w:cs="Calibri"/>
+          <w:sz w:val="22"/>
+          <w:szCs w:val="22"/>
+        </w:rPr>
+        <w:t xml:space="preserve">And very similarly, </w:t>
+      </w:r>
+      <w:r>
+        <w:rPr>
+          <w:rFonts w:ascii="Calibri" w:hAnsi="Calibri" w:cs="Calibri"/>
+          <w:sz w:val="22"/>
+          <w:szCs w:val="22"/>
+        </w:rPr>
+        <w:t>we</w:t>
+      </w:r>
+      <w:r>
+        <w:rPr>
+          <w:rFonts w:ascii="Calibri" w:hAnsi="Calibri" w:cs="Calibri"/>
+          <w:sz w:val="22"/>
+          <w:szCs w:val="22"/>
+        </w:rPr>
+        <w:t xml:space="preserve"> can also mention the configurations or properties with the approaches like</w:t>
+      </w:r>
+      <w:r>
+        <w:rPr>
+          <w:rFonts w:ascii="Calibri" w:hAnsi="Calibri" w:cs="Calibri"/>
+          <w:sz w:val="22"/>
+          <w:szCs w:val="22"/>
+          <w:lang w:val="en-US"/>
+        </w:rPr>
+        <w:t xml:space="preserve"> </w:t>
+      </w:r>
+      <w:r>
+        <w:rPr>
+          <w:rFonts w:ascii="Calibri" w:hAnsi="Calibri" w:cs="Calibri"/>
+          <w:b/>
+          <w:bCs/>
+          <w:sz w:val="22"/>
+          <w:szCs w:val="22"/>
+        </w:rPr>
+        <w:t>Java System Properties</w:t>
+      </w:r>
+      <w:r>
+        <w:rPr>
+          <w:rFonts w:ascii="Calibri" w:hAnsi="Calibri" w:cs="Calibri"/>
+          <w:sz w:val="22"/>
+          <w:szCs w:val="22"/>
+        </w:rPr>
+        <w:t xml:space="preserve">, </w:t>
+      </w:r>
+      <w:r>
+        <w:rPr>
+          <w:rFonts w:ascii="Calibri" w:hAnsi="Calibri" w:cs="Calibri"/>
+          <w:b/>
+          <w:bCs/>
+          <w:sz w:val="22"/>
+          <w:szCs w:val="22"/>
+        </w:rPr>
+        <w:t>Jndi attributes</w:t>
+      </w:r>
+      <w:r>
+        <w:rPr>
+          <w:rFonts w:ascii="Calibri" w:hAnsi="Calibri" w:cs="Calibri"/>
+          <w:sz w:val="22"/>
+          <w:szCs w:val="22"/>
+        </w:rPr>
+        <w:t xml:space="preserve"> </w:t>
+      </w:r>
+      <w:r>
+        <w:rPr>
+          <w:rFonts w:ascii="Calibri" w:hAnsi="Calibri" w:cs="Calibri"/>
+          <w:b/>
+          <w:bCs/>
+          <w:sz w:val="22"/>
+          <w:szCs w:val="22"/>
+          <w:lang w:val="en-US"/>
+        </w:rPr>
+        <w:t>ServelteContext init parameters</w:t>
+      </w:r>
+      <w:r>
+        <w:rPr>
+          <w:rFonts w:ascii="Calibri" w:hAnsi="Calibri" w:cs="Calibri"/>
+          <w:sz w:val="22"/>
+          <w:szCs w:val="22"/>
+        </w:rPr>
+        <w:t xml:space="preserve"> and </w:t>
+      </w:r>
+      <w:r>
+        <w:rPr>
+          <w:rFonts w:ascii="Calibri" w:hAnsi="Calibri" w:cs="Calibri"/>
+          <w:b/>
+          <w:bCs/>
+          <w:sz w:val="22"/>
+          <w:szCs w:val="22"/>
+        </w:rPr>
+        <w:t>command line arguments</w:t>
+      </w:r>
+      <w:r>
+        <w:rPr>
+          <w:rFonts w:ascii="Calibri" w:hAnsi="Calibri" w:cs="Calibri"/>
+          <w:sz w:val="22"/>
+          <w:szCs w:val="22"/>
+        </w:rPr>
+        <w:t>.</w:t>
+      </w:r>
+    </w:p>
+    <w:p>
+      <w:pPr>
+        <w:rPr>
+          <w:rFonts w:ascii="Calibri" w:hAnsi="Calibri" w:cs="Calibri"/>
+          <w:b/>
+          <w:bCs/>
+          <w:sz w:val="22"/>
+          <w:szCs w:val="22"/>
+          <w:u w:val="single"/>
+          <w:lang w:val="en-US"/>
+        </w:rPr>
+      </w:pPr>
+      <w:r>
+        <w:rPr>
+          <w:rFonts w:ascii="Calibri" w:hAnsi="Calibri" w:cs="Calibri"/>
+          <w:sz w:val="22"/>
+          <w:szCs w:val="22"/>
+        </w:rPr>
+        <w:t>The way the priority works is, the lower items will be overriding the earlier ones, which means command</w:t>
+      </w:r>
+      <w:r>
+        <w:rPr>
+          <w:rFonts w:ascii="Calibri" w:hAnsi="Calibri" w:cs="Calibri"/>
+          <w:sz w:val="22"/>
+          <w:szCs w:val="22"/>
+          <w:lang w:val="en-US"/>
+        </w:rPr>
+        <w:t xml:space="preserve"> </w:t>
+      </w:r>
+      <w:r>
+        <w:rPr>
+          <w:rFonts w:ascii="Calibri" w:hAnsi="Calibri" w:cs="Calibri"/>
+          <w:sz w:val="22"/>
+          <w:szCs w:val="22"/>
+        </w:rPr>
+        <w:t xml:space="preserve">line arguments </w:t>
+      </w:r>
+      <w:r>
+        <w:rPr>
+          <w:rFonts w:ascii="Calibri" w:hAnsi="Calibri" w:cs="Calibri"/>
+          <w:sz w:val="22"/>
+          <w:szCs w:val="22"/>
+        </w:rPr>
+        <w:t>are</w:t>
+      </w:r>
+      <w:r>
+        <w:rPr>
+          <w:rFonts w:ascii="Calibri" w:hAnsi="Calibri" w:cs="Calibri"/>
+          <w:sz w:val="22"/>
+          <w:szCs w:val="22"/>
+        </w:rPr>
+        <w:t xml:space="preserve"> going to have highest priority.</w:t>
+      </w:r>
+      <w:r>
+        <w:rPr>
+          <w:rFonts w:ascii="Calibri" w:hAnsi="Calibri" w:cs="Calibri"/>
+          <w:sz w:val="22"/>
+          <w:szCs w:val="22"/>
+          <w:lang w:val="en-US"/>
+        </w:rPr>
+        <w:t xml:space="preserve"> </w:t>
+      </w:r>
+      <w:r>
+        <w:rPr>
+          <w:rFonts w:ascii="Calibri" w:hAnsi="Calibri" w:cs="Calibri"/>
+          <w:sz w:val="22"/>
+          <w:szCs w:val="22"/>
+        </w:rPr>
+        <w:t xml:space="preserve">Whereas the properties that </w:t>
+      </w:r>
+      <w:r>
+        <w:rPr>
+          <w:rFonts w:ascii="Calibri" w:hAnsi="Calibri" w:cs="Calibri"/>
+          <w:sz w:val="22"/>
+          <w:szCs w:val="22"/>
+        </w:rPr>
+        <w:t>we</w:t>
+      </w:r>
+      <w:r>
+        <w:rPr>
+          <w:rFonts w:ascii="Calibri" w:hAnsi="Calibri" w:cs="Calibri"/>
+          <w:sz w:val="22"/>
+          <w:szCs w:val="22"/>
+        </w:rPr>
+        <w:t xml:space="preserve"> have mentioned inside the application.properties is going to have the</w:t>
+      </w:r>
+      <w:r>
+        <w:rPr>
+          <w:rFonts w:ascii="Calibri" w:hAnsi="Calibri" w:cs="Calibri"/>
+          <w:sz w:val="22"/>
+          <w:szCs w:val="22"/>
+          <w:lang w:val="en-US"/>
+        </w:rPr>
+        <w:t xml:space="preserve"> </w:t>
+      </w:r>
+      <w:r>
+        <w:rPr>
+          <w:rFonts w:ascii="Calibri" w:hAnsi="Calibri" w:cs="Calibri"/>
+          <w:sz w:val="22"/>
+          <w:szCs w:val="22"/>
+        </w:rPr>
+        <w:t>lowest priority.</w:t>
+      </w:r>
+    </w:p>
+    <w:p>
+      <w:pPr>
+        <w:rPr>
+          <w:rFonts w:ascii="Calibri" w:hAnsi="Calibri" w:cs="Calibri"/>
+          <w:sz w:val="22"/>
+          <w:szCs w:val="22"/>
+        </w:rPr>
+      </w:pPr>
+      <w:r>
+        <w:rPr>
+          <w:rFonts w:ascii="Calibri" w:hAnsi="Calibri" w:cs="Calibri"/>
+          <w:sz w:val="22"/>
+          <w:szCs w:val="22"/>
+        </w:rPr>
+        <w:t>H</w:t>
+      </w:r>
+      <w:r>
+        <w:rPr>
+          <w:rFonts w:ascii="Calibri" w:hAnsi="Calibri" w:cs="Calibri"/>
+          <w:sz w:val="22"/>
+          <w:szCs w:val="22"/>
+        </w:rPr>
+        <w:t>ow to read those</w:t>
+      </w:r>
+      <w:r>
+        <w:rPr>
+          <w:rFonts w:ascii="Calibri" w:hAnsi="Calibri" w:cs="Calibri"/>
+          <w:sz w:val="22"/>
+          <w:szCs w:val="22"/>
+        </w:rPr>
+        <w:t xml:space="preserve"> </w:t>
+      </w:r>
+      <w:r>
+        <w:rPr>
+          <w:rFonts w:ascii="Calibri" w:hAnsi="Calibri" w:cs="Calibri"/>
+          <w:sz w:val="22"/>
+          <w:szCs w:val="22"/>
+        </w:rPr>
+        <w:t xml:space="preserve">properties inside </w:t>
+      </w:r>
+      <w:r>
+        <w:rPr>
+          <w:rFonts w:ascii="Calibri" w:hAnsi="Calibri" w:cs="Calibri"/>
+          <w:sz w:val="22"/>
+          <w:szCs w:val="22"/>
+        </w:rPr>
+        <w:t>our</w:t>
+      </w:r>
+      <w:r>
+        <w:rPr>
+          <w:rFonts w:ascii="Calibri" w:hAnsi="Calibri" w:cs="Calibri"/>
+          <w:sz w:val="22"/>
+          <w:szCs w:val="22"/>
+        </w:rPr>
+        <w:t xml:space="preserve"> business logic.</w:t>
+      </w:r>
+      <w:r>
+        <w:rPr>
+          <w:rFonts w:ascii="Calibri" w:hAnsi="Calibri" w:cs="Calibri"/>
+          <w:sz w:val="22"/>
+          <w:szCs w:val="22"/>
+        </w:rPr>
+        <w:t xml:space="preserve"> </w:t>
+      </w:r>
+      <w:r>
+        <w:rPr>
+          <w:rFonts w:ascii="Calibri" w:hAnsi="Calibri" w:cs="Calibri"/>
+          <w:sz w:val="22"/>
+          <w:szCs w:val="22"/>
+        </w:rPr>
+        <w:t>So,</w:t>
+      </w:r>
+      <w:r>
+        <w:rPr>
+          <w:rFonts w:ascii="Calibri" w:hAnsi="Calibri" w:cs="Calibri"/>
+          <w:sz w:val="22"/>
+          <w:szCs w:val="22"/>
+        </w:rPr>
+        <w:t xml:space="preserve"> let's try to understand the same here again in Spring Boot.</w:t>
+      </w:r>
+      <w:r>
+        <w:rPr>
+          <w:rFonts w:ascii="Calibri" w:hAnsi="Calibri" w:cs="Calibri"/>
+          <w:sz w:val="22"/>
+          <w:szCs w:val="22"/>
+        </w:rPr>
+        <w:t xml:space="preserve"> </w:t>
+      </w:r>
+      <w:r>
+        <w:rPr>
+          <w:rFonts w:ascii="Calibri" w:hAnsi="Calibri" w:cs="Calibri"/>
+          <w:sz w:val="22"/>
+          <w:szCs w:val="22"/>
+        </w:rPr>
+        <w:t>To</w:t>
+      </w:r>
+      <w:r>
+        <w:rPr>
+          <w:rFonts w:ascii="Calibri" w:hAnsi="Calibri" w:cs="Calibri"/>
+          <w:sz w:val="22"/>
+          <w:szCs w:val="22"/>
+        </w:rPr>
+        <w:t xml:space="preserve"> read the properties, there are multiple approaches.</w:t>
+      </w:r>
+    </w:p>
+    <w:p>
+      <w:pPr>
+        <w:rPr>
+          <w:rFonts w:ascii="Calibri" w:hAnsi="Calibri" w:cs="Calibri"/>
+          <w:sz w:val="22"/>
+          <w:szCs w:val="22"/>
+        </w:rPr>
+      </w:pPr>
+      <w:r>
+        <w:rPr>
+          <w:rFonts w:ascii="Calibri" w:hAnsi="Calibri" w:cs="Calibri"/>
+          <w:sz w:val="22"/>
+          <w:szCs w:val="22"/>
+        </w:rPr>
+        <w:t>To</w:t>
+      </w:r>
+      <w:r>
+        <w:rPr>
+          <w:rFonts w:ascii="Calibri" w:hAnsi="Calibri" w:cs="Calibri"/>
+          <w:sz w:val="22"/>
+          <w:szCs w:val="22"/>
+        </w:rPr>
+        <w:t xml:space="preserve"> read the properties, there are multiple approaches.</w:t>
+      </w:r>
+      <w:r>
+        <w:rPr>
+          <w:rFonts w:ascii="Calibri" w:hAnsi="Calibri" w:cs="Calibri"/>
+          <w:sz w:val="22"/>
+          <w:szCs w:val="22"/>
+        </w:rPr>
+        <w:t xml:space="preserve"> </w:t>
+      </w:r>
+      <w:r>
+        <w:rPr>
+          <w:rFonts w:ascii="Calibri" w:hAnsi="Calibri" w:cs="Calibri"/>
+          <w:sz w:val="22"/>
+          <w:szCs w:val="22"/>
+        </w:rPr>
+        <w:t>present three commonly used approaches inside this course.</w:t>
+      </w:r>
+    </w:p>
+    <w:p>
+      <w:pPr>
+        <w:pStyle w:val="ListParagraph"/>
+        <w:numPr>
+          <w:ilvl w:val="0"/>
+          <w:numId w:val="5"/>
+        </w:numPr>
+        <w:rPr>
+          <w:rFonts w:ascii="Calibri" w:hAnsi="Calibri" w:cs="Calibri"/>
+          <w:sz w:val="22"/>
+          <w:szCs w:val="22"/>
+          <w:lang w:val="en-US"/>
+        </w:rPr>
+      </w:pPr>
+      <w:r>
+        <w:rPr>
+          <w:rFonts w:ascii="Calibri" w:hAnsi="Calibri" w:cs="Calibri"/>
+          <w:sz w:val="22"/>
+          <w:szCs w:val="22"/>
+        </w:rPr>
+        <w:t>The very first approach is with the help of @Value annotation.</w:t>
+      </w:r>
+      <w:r>
+        <w:rPr>
+          <w:rFonts w:ascii="Calibri" w:hAnsi="Calibri" w:cs="Calibri"/>
+          <w:sz w:val="22"/>
+          <w:szCs w:val="22"/>
+        </w:rPr>
+        <w:t xml:space="preserve"> </w:t>
+      </w:r>
+      <w:r>
+        <w:rPr>
+          <w:rFonts w:ascii="Calibri" w:hAnsi="Calibri" w:cs="Calibri"/>
+          <w:sz w:val="22"/>
+          <w:szCs w:val="22"/>
+        </w:rPr>
+        <w:t>So,</w:t>
+      </w:r>
+      <w:r>
+        <w:rPr>
+          <w:rFonts w:ascii="Calibri" w:hAnsi="Calibri" w:cs="Calibri"/>
+          <w:sz w:val="22"/>
+          <w:szCs w:val="22"/>
+        </w:rPr>
+        <w:t xml:space="preserve"> whenever </w:t>
+      </w:r>
+      <w:r>
+        <w:rPr>
+          <w:rFonts w:ascii="Calibri" w:hAnsi="Calibri" w:cs="Calibri"/>
+          <w:sz w:val="22"/>
+          <w:szCs w:val="22"/>
+        </w:rPr>
+        <w:t>we</w:t>
+      </w:r>
+      <w:r>
+        <w:rPr>
+          <w:rFonts w:ascii="Calibri" w:hAnsi="Calibri" w:cs="Calibri"/>
+          <w:sz w:val="22"/>
+          <w:szCs w:val="22"/>
+        </w:rPr>
+        <w:t xml:space="preserve"> want to read a particular property, </w:t>
+      </w:r>
+      <w:r>
+        <w:rPr>
+          <w:rFonts w:ascii="Calibri" w:hAnsi="Calibri" w:cs="Calibri"/>
+          <w:sz w:val="22"/>
+          <w:szCs w:val="22"/>
+        </w:rPr>
+        <w:t>we</w:t>
+      </w:r>
+      <w:r>
+        <w:rPr>
+          <w:rFonts w:ascii="Calibri" w:hAnsi="Calibri" w:cs="Calibri"/>
+          <w:sz w:val="22"/>
+          <w:szCs w:val="22"/>
+        </w:rPr>
+        <w:t xml:space="preserve"> can define a Java field inside our business</w:t>
+      </w:r>
+      <w:r>
+        <w:rPr>
+          <w:rFonts w:ascii="Calibri" w:hAnsi="Calibri" w:cs="Calibri"/>
+          <w:sz w:val="22"/>
+          <w:szCs w:val="22"/>
+        </w:rPr>
+        <w:t xml:space="preserve"> </w:t>
+      </w:r>
+      <w:r>
+        <w:rPr>
+          <w:rFonts w:ascii="Calibri" w:hAnsi="Calibri" w:cs="Calibri"/>
+          <w:sz w:val="22"/>
+          <w:szCs w:val="22"/>
+        </w:rPr>
+        <w:t>logic.</w:t>
+      </w:r>
+    </w:p>
+    <w:p>
+      <w:pPr>
+        <w:pStyle w:val="ListParagraph"/>
+        <w:rPr>
+          <w:rFonts w:ascii="Calibri" w:hAnsi="Calibri" w:cs="Calibri"/>
+          <w:sz w:val="22"/>
+          <w:szCs w:val="22"/>
+        </w:rPr>
+      </w:pPr>
+      <w:r>
+        <w:rPr>
+          <w:rFonts w:ascii="Calibri" w:hAnsi="Calibri" w:cs="Calibri"/>
+          <w:sz w:val="22"/>
+          <w:szCs w:val="22"/>
+        </w:rPr>
+        <w:lastRenderedPageBreak/>
+        <w:t xml:space="preserve">On top of that Java field, </w:t>
+      </w:r>
+      <w:r>
+        <w:rPr>
+          <w:rFonts w:ascii="Calibri" w:hAnsi="Calibri" w:cs="Calibri"/>
+          <w:sz w:val="22"/>
+          <w:szCs w:val="22"/>
+        </w:rPr>
+        <w:t>we</w:t>
+      </w:r>
+      <w:r>
+        <w:rPr>
+          <w:rFonts w:ascii="Calibri" w:hAnsi="Calibri" w:cs="Calibri"/>
+          <w:sz w:val="22"/>
+          <w:szCs w:val="22"/>
+        </w:rPr>
+        <w:t xml:space="preserve"> can mention an annotation </w:t>
+      </w:r>
+      <w:r>
+        <w:rPr>
+          <w:rFonts w:ascii="Calibri" w:hAnsi="Calibri" w:cs="Calibri"/>
+          <w:b/>
+          <w:bCs/>
+          <w:sz w:val="22"/>
+          <w:szCs w:val="22"/>
+        </w:rPr>
+        <w:t>@Value</w:t>
+      </w:r>
+      <w:r>
+        <w:rPr>
+          <w:rFonts w:ascii="Calibri" w:hAnsi="Calibri" w:cs="Calibri"/>
+          <w:sz w:val="22"/>
+          <w:szCs w:val="22"/>
+        </w:rPr>
+        <w:t xml:space="preserve"> along with </w:t>
+      </w:r>
+      <w:r>
+        <w:rPr>
+          <w:rFonts w:ascii="Calibri" w:hAnsi="Calibri" w:cs="Calibri"/>
+          <w:sz w:val="22"/>
+          <w:szCs w:val="22"/>
+        </w:rPr>
+        <w:t>what</w:t>
+      </w:r>
+      <w:r>
+        <w:rPr>
+          <w:rFonts w:ascii="Calibri" w:hAnsi="Calibri" w:cs="Calibri"/>
+          <w:sz w:val="22"/>
+          <w:szCs w:val="22"/>
+        </w:rPr>
+        <w:t xml:space="preserve"> is a</w:t>
+      </w:r>
+      <w:r>
+        <w:rPr>
+          <w:rFonts w:ascii="Calibri" w:hAnsi="Calibri" w:cs="Calibri"/>
+          <w:sz w:val="22"/>
+          <w:szCs w:val="22"/>
+        </w:rPr>
+        <w:t xml:space="preserve"> </w:t>
+      </w:r>
+      <w:r>
+        <w:rPr>
+          <w:rFonts w:ascii="Calibri" w:hAnsi="Calibri" w:cs="Calibri"/>
+          <w:sz w:val="22"/>
+          <w:szCs w:val="22"/>
+        </w:rPr>
+        <w:t>property key name.</w:t>
+      </w:r>
+      <w:r>
+        <w:rPr>
+          <w:rFonts w:ascii="Calibri" w:hAnsi="Calibri" w:cs="Calibri"/>
+          <w:sz w:val="22"/>
+          <w:szCs w:val="22"/>
+        </w:rPr>
+        <w:t xml:space="preserve"> </w:t>
+      </w:r>
+      <w:r>
+        <w:rPr>
+          <w:rFonts w:ascii="Calibri" w:hAnsi="Calibri" w:cs="Calibri"/>
+          <w:sz w:val="22"/>
+          <w:szCs w:val="22"/>
+        </w:rPr>
+        <w:t xml:space="preserve">Once </w:t>
+      </w:r>
+      <w:r>
+        <w:rPr>
+          <w:rFonts w:ascii="Calibri" w:hAnsi="Calibri" w:cs="Calibri"/>
+          <w:sz w:val="22"/>
+          <w:szCs w:val="22"/>
+        </w:rPr>
+        <w:t>we</w:t>
+      </w:r>
+      <w:r>
+        <w:rPr>
+          <w:rFonts w:ascii="Calibri" w:hAnsi="Calibri" w:cs="Calibri"/>
+          <w:sz w:val="22"/>
+          <w:szCs w:val="22"/>
+        </w:rPr>
+        <w:t xml:space="preserve"> mention what is a property key name</w:t>
+      </w:r>
+      <w:r>
+        <w:rPr>
+          <w:rFonts w:ascii="Calibri" w:hAnsi="Calibri" w:cs="Calibri"/>
+          <w:sz w:val="22"/>
+          <w:szCs w:val="22"/>
+        </w:rPr>
+        <w:t xml:space="preserve"> </w:t>
+      </w:r>
+      <w:r>
+        <w:rPr>
+          <w:rFonts w:ascii="Calibri" w:hAnsi="Calibri" w:cs="Calibri"/>
+          <w:sz w:val="22"/>
+          <w:szCs w:val="22"/>
+        </w:rPr>
+        <w:t>during the</w:t>
+      </w:r>
+      <w:r>
+        <w:rPr>
+          <w:rFonts w:ascii="Calibri" w:hAnsi="Calibri" w:cs="Calibri"/>
+          <w:sz w:val="22"/>
+          <w:szCs w:val="22"/>
+        </w:rPr>
+        <w:t xml:space="preserve"> </w:t>
+      </w:r>
+      <w:r>
+        <w:rPr>
+          <w:rFonts w:ascii="Calibri" w:hAnsi="Calibri" w:cs="Calibri"/>
+          <w:sz w:val="22"/>
+          <w:szCs w:val="22"/>
+        </w:rPr>
+        <w:t>startup of our application, Spring Boot is going to look for this property inside all the places like</w:t>
+      </w:r>
+      <w:r>
+        <w:rPr>
+          <w:rFonts w:ascii="Calibri" w:hAnsi="Calibri" w:cs="Calibri"/>
+          <w:sz w:val="22"/>
+          <w:szCs w:val="22"/>
+        </w:rPr>
+        <w:t xml:space="preserve"> </w:t>
+      </w:r>
+      <w:r>
+        <w:rPr>
+          <w:rFonts w:ascii="Calibri" w:hAnsi="Calibri" w:cs="Calibri"/>
+          <w:sz w:val="22"/>
+          <w:szCs w:val="22"/>
+        </w:rPr>
+        <w:t>application.properties environmental variables and command line arguments.</w:t>
+      </w:r>
+    </w:p>
+    <w:p>
+      <w:pPr>
+        <w:pStyle w:val="ListParagraph"/>
+        <w:rPr>
+          <w:rFonts w:ascii="Calibri" w:hAnsi="Calibri" w:cs="Calibri"/>
+          <w:sz w:val="22"/>
+          <w:szCs w:val="22"/>
+        </w:rPr>
+      </w:pPr>
+      <w:r>
+        <w:rPr>
+          <w:rFonts w:ascii="Calibri" w:hAnsi="Calibri" w:cs="Calibri"/>
+          <w:sz w:val="22"/>
+          <w:szCs w:val="22"/>
+        </w:rPr>
+        <w:t>So,</w:t>
+      </w:r>
+      <w:r>
+        <w:rPr>
+          <w:rFonts w:ascii="Calibri" w:hAnsi="Calibri" w:cs="Calibri"/>
+          <w:sz w:val="22"/>
+          <w:szCs w:val="22"/>
+        </w:rPr>
+        <w:t xml:space="preserve"> if the same property is defined in multiple places, then definitely it will follow the order of</w:t>
+      </w:r>
+      <w:r>
+        <w:rPr>
+          <w:rFonts w:ascii="Calibri" w:hAnsi="Calibri" w:cs="Calibri"/>
+          <w:sz w:val="22"/>
+          <w:szCs w:val="22"/>
+        </w:rPr>
+        <w:t xml:space="preserve"> </w:t>
+      </w:r>
+      <w:r>
+        <w:rPr>
+          <w:rFonts w:ascii="Calibri" w:hAnsi="Calibri" w:cs="Calibri"/>
+          <w:sz w:val="22"/>
+          <w:szCs w:val="22"/>
+        </w:rPr>
+        <w:t>priority and accordingly it will populate the property value inside this field.</w:t>
+      </w:r>
+      <w:r>
+        <w:rPr>
+          <w:rFonts w:ascii="Calibri" w:hAnsi="Calibri" w:cs="Calibri"/>
+          <w:sz w:val="22"/>
+          <w:szCs w:val="22"/>
+        </w:rPr>
+        <w:t xml:space="preserve"> </w:t>
+      </w:r>
+      <w:r>
+        <w:rPr>
+          <w:rFonts w:ascii="Calibri" w:hAnsi="Calibri" w:cs="Calibri"/>
+          <w:sz w:val="22"/>
+          <w:szCs w:val="22"/>
+        </w:rPr>
+        <w:t xml:space="preserve">Once we have the property value populated inside this field, </w:t>
+      </w:r>
+      <w:r>
+        <w:rPr>
+          <w:rFonts w:ascii="Calibri" w:hAnsi="Calibri" w:cs="Calibri"/>
+          <w:sz w:val="22"/>
+          <w:szCs w:val="22"/>
+        </w:rPr>
+        <w:t>we</w:t>
+      </w:r>
+      <w:r>
+        <w:rPr>
+          <w:rFonts w:ascii="Calibri" w:hAnsi="Calibri" w:cs="Calibri"/>
+          <w:sz w:val="22"/>
+          <w:szCs w:val="22"/>
+        </w:rPr>
+        <w:t xml:space="preserve"> can use that anywhere inside our</w:t>
+      </w:r>
+      <w:r>
+        <w:rPr>
+          <w:rFonts w:ascii="Calibri" w:hAnsi="Calibri" w:cs="Calibri"/>
+          <w:sz w:val="22"/>
+          <w:szCs w:val="22"/>
+        </w:rPr>
+        <w:t xml:space="preserve"> </w:t>
+      </w:r>
+      <w:r>
+        <w:rPr>
+          <w:rFonts w:ascii="Calibri" w:hAnsi="Calibri" w:cs="Calibri"/>
+          <w:sz w:val="22"/>
+          <w:szCs w:val="22"/>
+        </w:rPr>
+        <w:t>methods or inside our business logic.</w:t>
+      </w:r>
+    </w:p>
+    <w:p>
+      <w:pPr>
+        <w:pStyle w:val="ListParagraph"/>
+        <w:rPr>
+          <w:rFonts w:ascii="Calibri" w:hAnsi="Calibri" w:cs="Calibri"/>
+          <w:sz w:val="22"/>
+          <w:szCs w:val="22"/>
+        </w:rPr>
+      </w:pPr>
+    </w:p>
+    <w:p>
+      <w:pPr>
+        <w:pStyle w:val="ListParagraph"/>
+        <w:numPr>
+          <w:ilvl w:val="0"/>
+          <w:numId w:val="5"/>
+        </w:numPr>
+        <w:rPr>
+          <w:rFonts w:ascii="Calibri" w:hAnsi="Calibri" w:cs="Calibri"/>
+          <w:sz w:val="22"/>
+          <w:szCs w:val="22"/>
+          <w:lang w:val="en-US"/>
+        </w:rPr>
+      </w:pPr>
+      <w:r>
+        <w:rPr>
+          <w:rFonts w:ascii="Calibri" w:hAnsi="Calibri" w:cs="Calibri"/>
+          <w:sz w:val="22"/>
+          <w:szCs w:val="22"/>
+        </w:rPr>
+        <w:t>The next approach that we have is with the help of environment interface.</w:t>
+      </w:r>
+      <w:r>
+        <w:rPr>
+          <w:rFonts w:ascii="Calibri" w:hAnsi="Calibri" w:cs="Calibri"/>
+          <w:sz w:val="22"/>
+          <w:szCs w:val="22"/>
+        </w:rPr>
+        <w:t xml:space="preserve"> </w:t>
+      </w:r>
+      <w:r>
+        <w:rPr>
+          <w:rFonts w:ascii="Calibri" w:hAnsi="Calibri" w:cs="Calibri"/>
+          <w:sz w:val="22"/>
+          <w:szCs w:val="22"/>
+        </w:rPr>
+        <w:t xml:space="preserve">Many </w:t>
+      </w:r>
+      <w:r>
+        <w:rPr>
+          <w:rFonts w:ascii="Calibri" w:hAnsi="Calibri" w:cs="Calibri"/>
+          <w:sz w:val="22"/>
+          <w:szCs w:val="22"/>
+        </w:rPr>
+        <w:t>times,</w:t>
+      </w:r>
+      <w:r>
+        <w:rPr>
+          <w:rFonts w:ascii="Calibri" w:hAnsi="Calibri" w:cs="Calibri"/>
+          <w:sz w:val="22"/>
+          <w:szCs w:val="22"/>
+        </w:rPr>
+        <w:t xml:space="preserve"> in real projects, many properties like sensitive information or sensitive credentials,</w:t>
+      </w:r>
+      <w:r>
+        <w:rPr>
+          <w:rFonts w:ascii="Calibri" w:hAnsi="Calibri" w:cs="Calibri"/>
+          <w:sz w:val="22"/>
+          <w:szCs w:val="22"/>
+        </w:rPr>
+        <w:t xml:space="preserve"> </w:t>
+      </w:r>
+      <w:r>
+        <w:rPr>
+          <w:rFonts w:ascii="Calibri" w:hAnsi="Calibri" w:cs="Calibri"/>
+          <w:sz w:val="22"/>
+          <w:szCs w:val="22"/>
+        </w:rPr>
+        <w:t>they will be configured with the help of environmental variables.</w:t>
+      </w:r>
+      <w:r>
+        <w:rPr>
+          <w:rFonts w:ascii="Calibri" w:hAnsi="Calibri" w:cs="Calibri"/>
+          <w:sz w:val="22"/>
+          <w:szCs w:val="22"/>
+        </w:rPr>
+        <w:t xml:space="preserve"> </w:t>
+      </w:r>
+      <w:r>
+        <w:rPr>
+          <w:rFonts w:ascii="Calibri" w:hAnsi="Calibri" w:cs="Calibri"/>
+          <w:sz w:val="22"/>
+          <w:szCs w:val="22"/>
+        </w:rPr>
+        <w:t>So,</w:t>
+      </w:r>
+      <w:r>
+        <w:rPr>
+          <w:rFonts w:ascii="Calibri" w:hAnsi="Calibri" w:cs="Calibri"/>
+          <w:sz w:val="22"/>
+          <w:szCs w:val="22"/>
+        </w:rPr>
+        <w:t xml:space="preserve"> the server admins, they will create these operating system environmental variables during the creation</w:t>
+      </w:r>
+      <w:r>
+        <w:rPr>
+          <w:rFonts w:ascii="Calibri" w:hAnsi="Calibri" w:cs="Calibri"/>
+          <w:sz w:val="22"/>
+          <w:szCs w:val="22"/>
+        </w:rPr>
+        <w:t xml:space="preserve"> </w:t>
+      </w:r>
+      <w:r>
+        <w:rPr>
+          <w:rFonts w:ascii="Calibri" w:hAnsi="Calibri" w:cs="Calibri"/>
+          <w:sz w:val="22"/>
+          <w:szCs w:val="22"/>
+        </w:rPr>
+        <w:t>of the server very first time.</w:t>
+      </w:r>
+      <w:r>
+        <w:rPr>
+          <w:rFonts w:ascii="Calibri" w:hAnsi="Calibri" w:cs="Calibri"/>
+          <w:sz w:val="22"/>
+          <w:szCs w:val="22"/>
+        </w:rPr>
+        <w:t xml:space="preserve"> </w:t>
+      </w:r>
+      <w:r>
+        <w:rPr>
+          <w:rFonts w:ascii="Calibri" w:hAnsi="Calibri" w:cs="Calibri"/>
+          <w:sz w:val="22"/>
+          <w:szCs w:val="22"/>
+        </w:rPr>
+        <w:t>Or they might have created some scripts which will create the environmental variables during the creation</w:t>
+      </w:r>
+      <w:r>
+        <w:rPr>
+          <w:rFonts w:ascii="Calibri" w:hAnsi="Calibri" w:cs="Calibri"/>
+          <w:sz w:val="22"/>
+          <w:szCs w:val="22"/>
+        </w:rPr>
+        <w:t xml:space="preserve"> </w:t>
+      </w:r>
+      <w:r>
+        <w:rPr>
+          <w:rFonts w:ascii="Calibri" w:hAnsi="Calibri" w:cs="Calibri"/>
+          <w:sz w:val="22"/>
+          <w:szCs w:val="22"/>
+        </w:rPr>
+        <w:t>of the server.</w:t>
+      </w:r>
+    </w:p>
+    <w:p>
+      <w:pPr>
+        <w:pStyle w:val="ListParagraph"/>
+        <w:rPr>
+          <w:rFonts w:ascii="Calibri" w:hAnsi="Calibri" w:cs="Calibri"/>
+          <w:sz w:val="22"/>
+          <w:szCs w:val="22"/>
+        </w:rPr>
+      </w:pPr>
+      <w:r>
+        <w:rPr>
+          <w:rFonts w:ascii="Calibri" w:hAnsi="Calibri" w:cs="Calibri"/>
+          <w:sz w:val="22"/>
+          <w:szCs w:val="22"/>
+        </w:rPr>
+        <w:t>So,</w:t>
+      </w:r>
+      <w:r>
+        <w:rPr>
+          <w:rFonts w:ascii="Calibri" w:hAnsi="Calibri" w:cs="Calibri"/>
+          <w:sz w:val="22"/>
+          <w:szCs w:val="22"/>
+        </w:rPr>
+        <w:t xml:space="preserve"> the same scripts they will follow for all the servers.</w:t>
+      </w:r>
+      <w:r>
+        <w:rPr>
+          <w:rFonts w:ascii="Calibri" w:hAnsi="Calibri" w:cs="Calibri"/>
+          <w:sz w:val="22"/>
+          <w:szCs w:val="22"/>
+        </w:rPr>
+        <w:t xml:space="preserve"> </w:t>
+      </w:r>
+      <w:r>
+        <w:rPr>
+          <w:rFonts w:ascii="Calibri" w:hAnsi="Calibri" w:cs="Calibri"/>
+          <w:sz w:val="22"/>
+          <w:szCs w:val="22"/>
+        </w:rPr>
+        <w:t>This way any server that is coming inside our microservice network or the cloud native applications,</w:t>
+      </w:r>
+      <w:r>
+        <w:rPr>
+          <w:rFonts w:ascii="Calibri" w:hAnsi="Calibri" w:cs="Calibri"/>
+          <w:sz w:val="22"/>
+          <w:szCs w:val="22"/>
+        </w:rPr>
+        <w:t xml:space="preserve"> </w:t>
+      </w:r>
+      <w:r>
+        <w:rPr>
+          <w:rFonts w:ascii="Calibri" w:hAnsi="Calibri" w:cs="Calibri"/>
+          <w:sz w:val="22"/>
+          <w:szCs w:val="22"/>
+        </w:rPr>
+        <w:t>they will make sure all of them they have the same set of environmental variables along with the required</w:t>
+      </w:r>
+      <w:r>
+        <w:rPr>
+          <w:rFonts w:ascii="Calibri" w:hAnsi="Calibri" w:cs="Calibri"/>
+          <w:sz w:val="22"/>
+          <w:szCs w:val="22"/>
+        </w:rPr>
+        <w:t xml:space="preserve"> </w:t>
+      </w:r>
+      <w:r>
+        <w:rPr>
+          <w:rFonts w:ascii="Calibri" w:hAnsi="Calibri" w:cs="Calibri"/>
+          <w:sz w:val="22"/>
+          <w:szCs w:val="22"/>
+        </w:rPr>
+        <w:t>values.</w:t>
+      </w:r>
+    </w:p>
+    <w:p>
+      <w:pPr>
+        <w:pStyle w:val="ListParagraph"/>
+        <w:rPr>
+          <w:rFonts w:ascii="Calibri" w:hAnsi="Calibri" w:cs="Calibri"/>
+          <w:sz w:val="22"/>
+          <w:szCs w:val="22"/>
+        </w:rPr>
+      </w:pPr>
+      <w:r>
+        <w:rPr>
+          <w:rFonts w:ascii="Calibri" w:hAnsi="Calibri" w:cs="Calibri"/>
+          <w:sz w:val="22"/>
+          <w:szCs w:val="22"/>
+        </w:rPr>
+        <w:t>So,</w:t>
+      </w:r>
+      <w:r>
+        <w:rPr>
+          <w:rFonts w:ascii="Calibri" w:hAnsi="Calibri" w:cs="Calibri"/>
+          <w:sz w:val="22"/>
+          <w:szCs w:val="22"/>
+        </w:rPr>
+        <w:t xml:space="preserve"> to read such environmental variables inside spring boots, there is an interface which is </w:t>
+      </w:r>
+      <w:r>
+        <w:rPr>
+          <w:rFonts w:ascii="Calibri" w:hAnsi="Calibri" w:cs="Calibri"/>
+          <w:b/>
+          <w:bCs/>
+          <w:sz w:val="22"/>
+          <w:szCs w:val="22"/>
+        </w:rPr>
+        <w:t>environment</w:t>
+      </w:r>
+      <w:r>
+        <w:rPr>
+          <w:rFonts w:ascii="Calibri" w:hAnsi="Calibri" w:cs="Calibri"/>
+          <w:b/>
+          <w:bCs/>
+          <w:sz w:val="22"/>
+          <w:szCs w:val="22"/>
+        </w:rPr>
+        <w:t xml:space="preserve"> </w:t>
+      </w:r>
+      <w:r>
+        <w:rPr>
+          <w:rFonts w:ascii="Calibri" w:hAnsi="Calibri" w:cs="Calibri"/>
+          <w:b/>
+          <w:bCs/>
+          <w:sz w:val="22"/>
+          <w:szCs w:val="22"/>
+        </w:rPr>
+        <w:t>interface</w:t>
+      </w:r>
+      <w:r>
+        <w:rPr>
+          <w:rFonts w:ascii="Calibri" w:hAnsi="Calibri" w:cs="Calibri"/>
+          <w:sz w:val="22"/>
+          <w:szCs w:val="22"/>
+        </w:rPr>
+        <w:t>.</w:t>
+      </w:r>
+      <w:r>
+        <w:rPr>
+          <w:rFonts w:ascii="Calibri" w:hAnsi="Calibri" w:cs="Calibri"/>
+          <w:sz w:val="22"/>
+          <w:szCs w:val="22"/>
+        </w:rPr>
+        <w:t xml:space="preserve"> </w:t>
+      </w:r>
+      <w:r>
+        <w:rPr>
+          <w:rFonts w:ascii="Calibri" w:hAnsi="Calibri" w:cs="Calibri"/>
+          <w:sz w:val="22"/>
+          <w:szCs w:val="22"/>
+        </w:rPr>
+        <w:t>So,</w:t>
+      </w:r>
+      <w:r>
+        <w:rPr>
+          <w:rFonts w:ascii="Calibri" w:hAnsi="Calibri" w:cs="Calibri"/>
+          <w:sz w:val="22"/>
+          <w:szCs w:val="22"/>
+        </w:rPr>
+        <w:t xml:space="preserve"> inside this environment interface it provides many methods to access properties from the applications</w:t>
+      </w:r>
+      <w:r>
+        <w:rPr>
+          <w:rFonts w:ascii="Calibri" w:hAnsi="Calibri" w:cs="Calibri"/>
+          <w:sz w:val="22"/>
+          <w:szCs w:val="22"/>
+        </w:rPr>
+        <w:t xml:space="preserve"> </w:t>
+      </w:r>
+      <w:r>
+        <w:rPr>
+          <w:rFonts w:ascii="Calibri" w:hAnsi="Calibri" w:cs="Calibri"/>
+          <w:sz w:val="22"/>
+          <w:szCs w:val="22"/>
+        </w:rPr>
+        <w:t>environment, where our application is running.</w:t>
+      </w:r>
+      <w:r>
+        <w:rPr>
+          <w:rFonts w:ascii="Calibri" w:hAnsi="Calibri" w:cs="Calibri"/>
+          <w:sz w:val="22"/>
+          <w:szCs w:val="22"/>
+        </w:rPr>
+        <w:t xml:space="preserve"> </w:t>
+      </w:r>
+      <w:r>
+        <w:rPr>
+          <w:rFonts w:ascii="Calibri" w:hAnsi="Calibri" w:cs="Calibri"/>
+          <w:sz w:val="22"/>
+          <w:szCs w:val="22"/>
+        </w:rPr>
+        <w:t>So,</w:t>
+      </w:r>
+      <w:r>
+        <w:rPr>
+          <w:rFonts w:ascii="Calibri" w:hAnsi="Calibri" w:cs="Calibri"/>
+          <w:sz w:val="22"/>
+          <w:szCs w:val="22"/>
+        </w:rPr>
+        <w:t xml:space="preserve"> wherever our application is running inside that server, if there are any environment properties</w:t>
+      </w:r>
+      <w:r>
+        <w:rPr>
+          <w:rFonts w:ascii="Calibri" w:hAnsi="Calibri" w:cs="Calibri"/>
+          <w:sz w:val="22"/>
+          <w:szCs w:val="22"/>
+        </w:rPr>
+        <w:t xml:space="preserve"> </w:t>
+      </w:r>
+      <w:r>
+        <w:rPr>
+          <w:rFonts w:ascii="Calibri" w:hAnsi="Calibri" w:cs="Calibri"/>
+          <w:sz w:val="22"/>
+          <w:szCs w:val="22"/>
+        </w:rPr>
+        <w:t xml:space="preserve">define those values </w:t>
+      </w:r>
+      <w:r>
+        <w:rPr>
+          <w:rFonts w:ascii="Calibri" w:hAnsi="Calibri" w:cs="Calibri"/>
+          <w:sz w:val="22"/>
+          <w:szCs w:val="22"/>
+        </w:rPr>
+        <w:t>we</w:t>
+      </w:r>
+      <w:r>
+        <w:rPr>
+          <w:rFonts w:ascii="Calibri" w:hAnsi="Calibri" w:cs="Calibri"/>
+          <w:sz w:val="22"/>
+          <w:szCs w:val="22"/>
+        </w:rPr>
+        <w:t xml:space="preserve"> can access with the help of these environment interface.</w:t>
+      </w:r>
+    </w:p>
+    <w:p>
+      <w:pPr>
+        <w:pStyle w:val="ListParagraph"/>
+        <w:rPr>
+          <w:rFonts w:ascii="Calibri" w:hAnsi="Calibri" w:cs="Calibri"/>
+          <w:sz w:val="22"/>
+          <w:szCs w:val="22"/>
+        </w:rPr>
+      </w:pPr>
+      <w:r>
+        <w:rPr>
+          <w:rFonts w:ascii="Calibri" w:hAnsi="Calibri" w:cs="Calibri"/>
+          <w:sz w:val="22"/>
+          <w:szCs w:val="22"/>
+        </w:rPr>
+        <w:t>So,</w:t>
+      </w:r>
+      <w:r>
+        <w:rPr>
+          <w:rFonts w:ascii="Calibri" w:hAnsi="Calibri" w:cs="Calibri"/>
+          <w:sz w:val="22"/>
+          <w:szCs w:val="22"/>
+        </w:rPr>
+        <w:t xml:space="preserve"> wherever </w:t>
+      </w:r>
+      <w:r>
+        <w:rPr>
+          <w:rFonts w:ascii="Calibri" w:hAnsi="Calibri" w:cs="Calibri"/>
+          <w:sz w:val="22"/>
+          <w:szCs w:val="22"/>
+        </w:rPr>
+        <w:t>we</w:t>
+      </w:r>
+      <w:r>
+        <w:rPr>
+          <w:rFonts w:ascii="Calibri" w:hAnsi="Calibri" w:cs="Calibri"/>
+          <w:sz w:val="22"/>
+          <w:szCs w:val="22"/>
+        </w:rPr>
+        <w:t xml:space="preserve"> want to read these environment properties inside your code, first </w:t>
+      </w:r>
+      <w:r>
+        <w:rPr>
+          <w:rFonts w:ascii="Calibri" w:hAnsi="Calibri" w:cs="Calibri"/>
+          <w:sz w:val="22"/>
+          <w:szCs w:val="22"/>
+        </w:rPr>
+        <w:t>we</w:t>
+      </w:r>
+      <w:r>
+        <w:rPr>
+          <w:rFonts w:ascii="Calibri" w:hAnsi="Calibri" w:cs="Calibri"/>
+          <w:sz w:val="22"/>
+          <w:szCs w:val="22"/>
+        </w:rPr>
+        <w:t xml:space="preserve"> need to</w:t>
+      </w:r>
+      <w:r>
+        <w:rPr>
+          <w:rFonts w:ascii="Calibri" w:hAnsi="Calibri" w:cs="Calibri"/>
+          <w:sz w:val="22"/>
+          <w:szCs w:val="22"/>
+        </w:rPr>
+        <w:t xml:space="preserve"> </w:t>
+      </w:r>
+      <w:r>
+        <w:rPr>
+          <w:rFonts w:ascii="Calibri" w:hAnsi="Calibri" w:cs="Calibri"/>
+          <w:b/>
+          <w:bCs/>
+          <w:sz w:val="22"/>
+          <w:szCs w:val="22"/>
+        </w:rPr>
+        <w:t>autowire</w:t>
+      </w:r>
+      <w:r>
+        <w:rPr>
+          <w:rFonts w:ascii="Calibri" w:hAnsi="Calibri" w:cs="Calibri"/>
+          <w:sz w:val="22"/>
+          <w:szCs w:val="22"/>
+        </w:rPr>
+        <w:t xml:space="preserve"> environment interface to our class.</w:t>
+      </w:r>
+      <w:r>
+        <w:rPr>
+          <w:rFonts w:ascii="Calibri" w:hAnsi="Calibri" w:cs="Calibri"/>
+          <w:sz w:val="22"/>
+          <w:szCs w:val="22"/>
+        </w:rPr>
+        <w:t xml:space="preserve"> </w:t>
+      </w:r>
+      <w:r>
+        <w:rPr>
+          <w:rFonts w:ascii="Calibri" w:hAnsi="Calibri" w:cs="Calibri"/>
+          <w:sz w:val="22"/>
+          <w:szCs w:val="22"/>
+        </w:rPr>
+        <w:t xml:space="preserve">Post that inside any method where </w:t>
+      </w:r>
+      <w:r>
+        <w:rPr>
+          <w:rFonts w:ascii="Calibri" w:hAnsi="Calibri" w:cs="Calibri"/>
+          <w:sz w:val="22"/>
+          <w:szCs w:val="22"/>
+        </w:rPr>
+        <w:t>we</w:t>
+      </w:r>
+      <w:r>
+        <w:rPr>
+          <w:rFonts w:ascii="Calibri" w:hAnsi="Calibri" w:cs="Calibri"/>
+          <w:sz w:val="22"/>
+          <w:szCs w:val="22"/>
+        </w:rPr>
+        <w:t xml:space="preserve"> want to read the property </w:t>
+      </w:r>
+      <w:r>
+        <w:rPr>
+          <w:rFonts w:ascii="Calibri" w:hAnsi="Calibri" w:cs="Calibri"/>
+          <w:sz w:val="22"/>
+          <w:szCs w:val="22"/>
+        </w:rPr>
+        <w:t>we</w:t>
+      </w:r>
+      <w:r>
+        <w:rPr>
+          <w:rFonts w:ascii="Calibri" w:hAnsi="Calibri" w:cs="Calibri"/>
+          <w:sz w:val="22"/>
+          <w:szCs w:val="22"/>
+        </w:rPr>
+        <w:t xml:space="preserve"> can use getProperty() method available</w:t>
+      </w:r>
+      <w:r>
+        <w:rPr>
+          <w:rFonts w:ascii="Calibri" w:hAnsi="Calibri" w:cs="Calibri"/>
+          <w:sz w:val="22"/>
+          <w:szCs w:val="22"/>
+        </w:rPr>
+        <w:t xml:space="preserve"> </w:t>
+      </w:r>
+      <w:r>
+        <w:rPr>
+          <w:rFonts w:ascii="Calibri" w:hAnsi="Calibri" w:cs="Calibri"/>
+          <w:sz w:val="22"/>
+          <w:szCs w:val="22"/>
+        </w:rPr>
+        <w:t xml:space="preserve">inside this interface and to this method </w:t>
+      </w:r>
+      <w:r>
+        <w:rPr>
+          <w:rFonts w:ascii="Calibri" w:hAnsi="Calibri" w:cs="Calibri"/>
+          <w:sz w:val="22"/>
+          <w:szCs w:val="22"/>
+        </w:rPr>
+        <w:t>we</w:t>
+      </w:r>
+      <w:r>
+        <w:rPr>
+          <w:rFonts w:ascii="Calibri" w:hAnsi="Calibri" w:cs="Calibri"/>
+          <w:sz w:val="22"/>
+          <w:szCs w:val="22"/>
+        </w:rPr>
+        <w:t xml:space="preserve"> need to pass</w:t>
+      </w:r>
+      <w:r>
+        <w:rPr>
+          <w:rFonts w:ascii="Calibri" w:hAnsi="Calibri" w:cs="Calibri"/>
+          <w:sz w:val="22"/>
+          <w:szCs w:val="22"/>
+        </w:rPr>
+        <w:t>.</w:t>
+      </w:r>
+    </w:p>
+    <w:p>
+      <w:pPr>
+        <w:pStyle w:val="ListParagraph"/>
+        <w:rPr>
+          <w:rFonts w:ascii="Calibri" w:hAnsi="Calibri" w:cs="Calibri"/>
+          <w:sz w:val="22"/>
+          <w:szCs w:val="22"/>
+        </w:rPr>
+      </w:pPr>
+    </w:p>
+    <w:p>
+      <w:pPr>
+        <w:pStyle w:val="ListParagraph"/>
+        <w:numPr>
+          <w:ilvl w:val="0"/>
+          <w:numId w:val="5"/>
+        </w:numPr>
+        <w:rPr>
+          <w:rFonts w:ascii="Calibri" w:hAnsi="Calibri" w:cs="Calibri"/>
+          <w:sz w:val="22"/>
+          <w:szCs w:val="22"/>
+        </w:rPr>
+      </w:pPr>
+      <w:r>
+        <w:rPr>
+          <w:rFonts w:ascii="Calibri" w:hAnsi="Calibri" w:cs="Calibri"/>
+          <w:sz w:val="22"/>
+          <w:szCs w:val="22"/>
+        </w:rPr>
+        <w:t>The next approach that we have is, with the help of @</w:t>
+      </w:r>
+      <w:r>
+        <w:rPr>
+          <w:rFonts w:ascii="Calibri" w:hAnsi="Calibri" w:cs="Calibri"/>
+          <w:b/>
+          <w:bCs/>
+          <w:sz w:val="22"/>
+          <w:szCs w:val="22"/>
+        </w:rPr>
+        <w:t>Configuration</w:t>
+      </w:r>
+      <w:r>
+        <w:rPr>
+          <w:rFonts w:ascii="Calibri" w:hAnsi="Calibri" w:cs="Calibri"/>
+          <w:b/>
+          <w:bCs/>
+          <w:sz w:val="22"/>
+          <w:szCs w:val="22"/>
+        </w:rPr>
+        <w:t>P</w:t>
+      </w:r>
+      <w:r>
+        <w:rPr>
+          <w:rFonts w:ascii="Calibri" w:hAnsi="Calibri" w:cs="Calibri"/>
+          <w:b/>
+          <w:bCs/>
+          <w:sz w:val="22"/>
+          <w:szCs w:val="22"/>
+        </w:rPr>
+        <w:t>roperties</w:t>
+      </w:r>
+      <w:r>
+        <w:rPr>
+          <w:rFonts w:ascii="Calibri" w:hAnsi="Calibri" w:cs="Calibri"/>
+          <w:sz w:val="22"/>
+          <w:szCs w:val="22"/>
+        </w:rPr>
+        <w:t>.</w:t>
+      </w:r>
+      <w:r>
+        <w:rPr>
+          <w:rFonts w:ascii="Calibri" w:hAnsi="Calibri" w:cs="Calibri"/>
+          <w:sz w:val="22"/>
+          <w:szCs w:val="22"/>
+        </w:rPr>
+        <w:t xml:space="preserve"> </w:t>
+      </w:r>
+      <w:r>
+        <w:rPr>
+          <w:rFonts w:ascii="Calibri" w:hAnsi="Calibri" w:cs="Calibri"/>
+          <w:sz w:val="22"/>
+          <w:szCs w:val="22"/>
+        </w:rPr>
+        <w:t>So,</w:t>
+      </w:r>
+      <w:r>
+        <w:rPr>
+          <w:rFonts w:ascii="Calibri" w:hAnsi="Calibri" w:cs="Calibri"/>
+          <w:sz w:val="22"/>
+          <w:szCs w:val="22"/>
+        </w:rPr>
+        <w:t xml:space="preserve"> if </w:t>
+      </w:r>
+      <w:r>
+        <w:rPr>
+          <w:rFonts w:ascii="Calibri" w:hAnsi="Calibri" w:cs="Calibri"/>
+          <w:sz w:val="22"/>
+          <w:szCs w:val="22"/>
+        </w:rPr>
+        <w:t>we</w:t>
+      </w:r>
+      <w:r>
+        <w:rPr>
+          <w:rFonts w:ascii="Calibri" w:hAnsi="Calibri" w:cs="Calibri"/>
+          <w:sz w:val="22"/>
+          <w:szCs w:val="22"/>
+        </w:rPr>
+        <w:t xml:space="preserve"> see the very first and second approach, there are two drawbacks.</w:t>
+      </w:r>
+      <w:r>
+        <w:rPr>
+          <w:rFonts w:ascii="Calibri" w:hAnsi="Calibri" w:cs="Calibri"/>
+          <w:sz w:val="22"/>
+          <w:szCs w:val="22"/>
+        </w:rPr>
+        <w:t xml:space="preserve"> </w:t>
+      </w:r>
+      <w:r>
+        <w:rPr>
+          <w:rFonts w:ascii="Calibri" w:hAnsi="Calibri" w:cs="Calibri"/>
+          <w:sz w:val="22"/>
+          <w:szCs w:val="22"/>
+        </w:rPr>
+        <w:t xml:space="preserve">The very first one is </w:t>
+      </w:r>
+      <w:r>
+        <w:rPr>
+          <w:rFonts w:ascii="Calibri" w:hAnsi="Calibri" w:cs="Calibri"/>
+          <w:sz w:val="22"/>
+          <w:szCs w:val="22"/>
+        </w:rPr>
+        <w:t>we</w:t>
+      </w:r>
+      <w:r>
+        <w:rPr>
+          <w:rFonts w:ascii="Calibri" w:hAnsi="Calibri" w:cs="Calibri"/>
+          <w:sz w:val="22"/>
+          <w:szCs w:val="22"/>
+        </w:rPr>
+        <w:t xml:space="preserve"> are going to hardcode our property key name inside our Value annotation</w:t>
+      </w:r>
+      <w:r>
+        <w:rPr>
+          <w:rFonts w:ascii="Calibri" w:hAnsi="Calibri" w:cs="Calibri"/>
+          <w:sz w:val="22"/>
+          <w:szCs w:val="22"/>
+        </w:rPr>
+        <w:t xml:space="preserve"> </w:t>
+      </w:r>
+      <w:r>
+        <w:rPr>
+          <w:rFonts w:ascii="Calibri" w:hAnsi="Calibri" w:cs="Calibri"/>
+          <w:sz w:val="22"/>
+          <w:szCs w:val="22"/>
+        </w:rPr>
+        <w:t>or inside our Environment.getProperty() method and these methods there are only useful to read a</w:t>
+      </w:r>
+      <w:r>
+        <w:rPr>
+          <w:rFonts w:ascii="Calibri" w:hAnsi="Calibri" w:cs="Calibri"/>
+          <w:sz w:val="22"/>
+          <w:szCs w:val="22"/>
+        </w:rPr>
+        <w:t xml:space="preserve"> </w:t>
+      </w:r>
+      <w:r>
+        <w:rPr>
+          <w:rFonts w:ascii="Calibri" w:hAnsi="Calibri" w:cs="Calibri"/>
+          <w:sz w:val="22"/>
+          <w:szCs w:val="22"/>
+        </w:rPr>
+        <w:t>single property at a time.</w:t>
+      </w:r>
+    </w:p>
+    <w:p>
+      <w:pPr>
+        <w:pStyle w:val="ListParagraph"/>
+        <w:rPr>
+          <w:rFonts w:ascii="Calibri" w:hAnsi="Calibri" w:cs="Calibri"/>
+          <w:sz w:val="22"/>
+          <w:szCs w:val="22"/>
+        </w:rPr>
+      </w:pPr>
+      <w:r>
+        <w:rPr>
+          <w:rFonts w:ascii="Calibri" w:hAnsi="Calibri" w:cs="Calibri"/>
+          <w:sz w:val="22"/>
+          <w:szCs w:val="22"/>
+        </w:rPr>
+        <w:t xml:space="preserve">If </w:t>
+      </w:r>
+      <w:r>
+        <w:rPr>
+          <w:rFonts w:ascii="Calibri" w:hAnsi="Calibri" w:cs="Calibri"/>
+          <w:sz w:val="22"/>
+          <w:szCs w:val="22"/>
+        </w:rPr>
+        <w:t>we</w:t>
+      </w:r>
+      <w:r>
+        <w:rPr>
+          <w:rFonts w:ascii="Calibri" w:hAnsi="Calibri" w:cs="Calibri"/>
+          <w:sz w:val="22"/>
+          <w:szCs w:val="22"/>
+        </w:rPr>
+        <w:t xml:space="preserve"> have multiple properties, then </w:t>
+      </w:r>
+      <w:r>
+        <w:rPr>
+          <w:rFonts w:ascii="Calibri" w:hAnsi="Calibri" w:cs="Calibri"/>
+          <w:sz w:val="22"/>
+          <w:szCs w:val="22"/>
+        </w:rPr>
+        <w:t>we</w:t>
+      </w:r>
+      <w:r>
+        <w:rPr>
+          <w:rFonts w:ascii="Calibri" w:hAnsi="Calibri" w:cs="Calibri"/>
+          <w:sz w:val="22"/>
+          <w:szCs w:val="22"/>
+        </w:rPr>
+        <w:t xml:space="preserve"> need to define multiple Java fields with the help</w:t>
+      </w:r>
+      <w:r>
+        <w:rPr>
+          <w:rFonts w:ascii="Calibri" w:hAnsi="Calibri" w:cs="Calibri"/>
+          <w:sz w:val="22"/>
+          <w:szCs w:val="22"/>
+        </w:rPr>
+        <w:t xml:space="preserve"> </w:t>
+      </w:r>
+      <w:r>
+        <w:rPr>
+          <w:rFonts w:ascii="Calibri" w:hAnsi="Calibri" w:cs="Calibri"/>
+          <w:sz w:val="22"/>
+          <w:szCs w:val="22"/>
+        </w:rPr>
+        <w:t>@Value.</w:t>
+      </w:r>
+      <w:r>
+        <w:rPr>
+          <w:rFonts w:ascii="Calibri" w:hAnsi="Calibri" w:cs="Calibri"/>
+          <w:sz w:val="22"/>
+          <w:szCs w:val="22"/>
+        </w:rPr>
+        <w:t xml:space="preserve"> </w:t>
+      </w:r>
+      <w:r>
+        <w:rPr>
+          <w:rFonts w:ascii="Calibri" w:hAnsi="Calibri" w:cs="Calibri"/>
+          <w:sz w:val="22"/>
+          <w:szCs w:val="22"/>
+        </w:rPr>
+        <w:t xml:space="preserve">And similarly </w:t>
+      </w:r>
+      <w:r>
+        <w:rPr>
+          <w:rFonts w:ascii="Calibri" w:hAnsi="Calibri" w:cs="Calibri"/>
+          <w:sz w:val="22"/>
+          <w:szCs w:val="22"/>
+        </w:rPr>
+        <w:t>we</w:t>
+      </w:r>
+      <w:r>
+        <w:rPr>
+          <w:rFonts w:ascii="Calibri" w:hAnsi="Calibri" w:cs="Calibri"/>
+          <w:sz w:val="22"/>
+          <w:szCs w:val="22"/>
+        </w:rPr>
+        <w:t xml:space="preserve"> need to invoke this getProperty() methods inside environment interface multiple times.</w:t>
+      </w:r>
+    </w:p>
+    <w:p>
+      <w:pPr>
+        <w:pStyle w:val="ListParagraph"/>
+        <w:rPr>
+          <w:rFonts w:ascii="Calibri" w:hAnsi="Calibri" w:cs="Calibri"/>
+          <w:sz w:val="22"/>
+          <w:szCs w:val="22"/>
+        </w:rPr>
+      </w:pPr>
+      <w:r>
+        <w:rPr>
+          <w:rFonts w:ascii="Calibri" w:hAnsi="Calibri" w:cs="Calibri"/>
+          <w:sz w:val="22"/>
+          <w:szCs w:val="22"/>
+        </w:rPr>
+        <w:t>So,</w:t>
+      </w:r>
+      <w:r>
+        <w:rPr>
+          <w:rFonts w:ascii="Calibri" w:hAnsi="Calibri" w:cs="Calibri"/>
+          <w:sz w:val="22"/>
+          <w:szCs w:val="22"/>
+        </w:rPr>
+        <w:t xml:space="preserve"> these one and two approaches we should use only if we have very few properties that we want to use.</w:t>
+      </w:r>
+      <w:r>
+        <w:rPr>
+          <w:rFonts w:ascii="Calibri" w:hAnsi="Calibri" w:cs="Calibri"/>
+          <w:sz w:val="22"/>
+          <w:szCs w:val="22"/>
+        </w:rPr>
+        <w:t xml:space="preserve"> </w:t>
+      </w:r>
+      <w:r>
+        <w:rPr>
+          <w:rFonts w:ascii="Calibri" w:hAnsi="Calibri" w:cs="Calibri"/>
+          <w:sz w:val="22"/>
+          <w:szCs w:val="22"/>
+        </w:rPr>
+        <w:t xml:space="preserve">But if </w:t>
+      </w:r>
+      <w:r>
+        <w:rPr>
+          <w:rFonts w:ascii="Calibri" w:hAnsi="Calibri" w:cs="Calibri"/>
+          <w:b/>
+          <w:bCs/>
+          <w:sz w:val="22"/>
+          <w:szCs w:val="22"/>
+        </w:rPr>
+        <w:t>we</w:t>
+      </w:r>
+      <w:r>
+        <w:rPr>
+          <w:rFonts w:ascii="Calibri" w:hAnsi="Calibri" w:cs="Calibri"/>
+          <w:b/>
+          <w:bCs/>
+          <w:sz w:val="22"/>
+          <w:szCs w:val="22"/>
+        </w:rPr>
+        <w:t xml:space="preserve"> have many properties configured for our application, then using these third approach is</w:t>
+      </w:r>
+      <w:r>
+        <w:rPr>
+          <w:rFonts w:ascii="Calibri" w:hAnsi="Calibri" w:cs="Calibri"/>
+          <w:b/>
+          <w:bCs/>
+          <w:sz w:val="22"/>
+          <w:szCs w:val="22"/>
+        </w:rPr>
+        <w:t xml:space="preserve"> </w:t>
+      </w:r>
+      <w:r>
+        <w:rPr>
+          <w:rFonts w:ascii="Calibri" w:hAnsi="Calibri" w:cs="Calibri"/>
+          <w:b/>
+          <w:bCs/>
+          <w:sz w:val="22"/>
+          <w:szCs w:val="22"/>
+        </w:rPr>
+        <w:t>the most recommended approaches</w:t>
+      </w:r>
+      <w:r>
+        <w:rPr>
+          <w:rFonts w:ascii="Calibri" w:hAnsi="Calibri" w:cs="Calibri"/>
+          <w:sz w:val="22"/>
+          <w:szCs w:val="22"/>
+        </w:rPr>
+        <w:t>.</w:t>
+      </w:r>
+      <w:r>
+        <w:rPr>
+          <w:rFonts w:ascii="Calibri" w:hAnsi="Calibri" w:cs="Calibri"/>
+          <w:sz w:val="22"/>
+          <w:szCs w:val="22"/>
+        </w:rPr>
+        <w:t xml:space="preserve"> </w:t>
+      </w:r>
+    </w:p>
+    <w:p>
+      <w:pPr>
+        <w:pStyle w:val="ListParagraph"/>
+        <w:rPr>
+          <w:rFonts w:ascii="Calibri" w:hAnsi="Calibri" w:cs="Calibri"/>
+          <w:sz w:val="22"/>
+          <w:szCs w:val="22"/>
+        </w:rPr>
+      </w:pPr>
+      <w:r>
+        <w:rPr>
+          <w:rFonts w:ascii="Calibri" w:hAnsi="Calibri" w:cs="Calibri"/>
+          <w:sz w:val="22"/>
+          <w:szCs w:val="22"/>
+        </w:rPr>
+        <w:t xml:space="preserve">This way, using this approach, </w:t>
+      </w:r>
+      <w:r>
+        <w:rPr>
+          <w:rFonts w:ascii="Calibri" w:hAnsi="Calibri" w:cs="Calibri"/>
+          <w:sz w:val="22"/>
+          <w:szCs w:val="22"/>
+        </w:rPr>
+        <w:t>we</w:t>
+      </w:r>
+      <w:r>
+        <w:rPr>
+          <w:rFonts w:ascii="Calibri" w:hAnsi="Calibri" w:cs="Calibri"/>
+          <w:sz w:val="22"/>
+          <w:szCs w:val="22"/>
+        </w:rPr>
+        <w:t xml:space="preserve"> can avoid hardcoding the property keys.</w:t>
+      </w:r>
+      <w:r>
+        <w:rPr>
+          <w:rFonts w:ascii="Calibri" w:hAnsi="Calibri" w:cs="Calibri"/>
+          <w:sz w:val="22"/>
+          <w:szCs w:val="22"/>
+        </w:rPr>
+        <w:t xml:space="preserve"> </w:t>
+      </w:r>
+      <w:r>
+        <w:rPr>
+          <w:rFonts w:ascii="Calibri" w:hAnsi="Calibri" w:cs="Calibri"/>
+          <w:sz w:val="22"/>
+          <w:szCs w:val="22"/>
+        </w:rPr>
+        <w:t>So,</w:t>
+      </w:r>
+      <w:r>
+        <w:rPr>
+          <w:rFonts w:ascii="Calibri" w:hAnsi="Calibri" w:cs="Calibri"/>
+          <w:sz w:val="22"/>
+          <w:szCs w:val="22"/>
+        </w:rPr>
+        <w:t xml:space="preserve"> this approach is, with the help of the annotation at @Configuration properties.</w:t>
+      </w:r>
+      <w:r>
+        <w:rPr>
+          <w:rFonts w:ascii="Calibri" w:hAnsi="Calibri" w:cs="Calibri"/>
+          <w:sz w:val="22"/>
+          <w:szCs w:val="22"/>
+        </w:rPr>
+        <w:t xml:space="preserve"> </w:t>
+      </w:r>
+    </w:p>
+    <w:p>
+      <w:pPr>
+        <w:pStyle w:val="ListParagraph"/>
+        <w:rPr>
+          <w:rFonts w:ascii="Calibri" w:hAnsi="Calibri" w:cs="Calibri"/>
+          <w:sz w:val="22"/>
+          <w:szCs w:val="22"/>
+        </w:rPr>
+      </w:pPr>
+      <w:r>
+        <w:rPr>
+          <w:rFonts w:ascii="Calibri" w:hAnsi="Calibri" w:cs="Calibri"/>
+          <w:sz w:val="22"/>
+          <w:szCs w:val="22"/>
+        </w:rPr>
+        <w:t xml:space="preserve">How this approach is going to work is </w:t>
+      </w:r>
+      <w:r>
+        <w:rPr>
+          <w:rFonts w:ascii="Calibri" w:hAnsi="Calibri" w:cs="Calibri"/>
+          <w:sz w:val="22"/>
+          <w:szCs w:val="22"/>
+        </w:rPr>
+        <w:t>we</w:t>
+      </w:r>
+      <w:r>
+        <w:rPr>
+          <w:rFonts w:ascii="Calibri" w:hAnsi="Calibri" w:cs="Calibri"/>
+          <w:sz w:val="22"/>
+          <w:szCs w:val="22"/>
+        </w:rPr>
+        <w:t xml:space="preserve"> need to define all our properties inside our property file</w:t>
+      </w:r>
+      <w:r>
+        <w:rPr>
+          <w:rFonts w:ascii="Calibri" w:hAnsi="Calibri" w:cs="Calibri"/>
+          <w:sz w:val="22"/>
+          <w:szCs w:val="22"/>
+        </w:rPr>
+        <w:t xml:space="preserve"> </w:t>
+      </w:r>
+      <w:r>
+        <w:rPr>
+          <w:rFonts w:ascii="Calibri" w:hAnsi="Calibri" w:cs="Calibri"/>
+          <w:sz w:val="22"/>
+          <w:szCs w:val="22"/>
+        </w:rPr>
+        <w:t>with a prefix value.</w:t>
+      </w:r>
+      <w:r>
+        <w:rPr>
+          <w:rFonts w:ascii="Calibri" w:hAnsi="Calibri" w:cs="Calibri"/>
+          <w:sz w:val="22"/>
+          <w:szCs w:val="22"/>
+        </w:rPr>
+        <w:t xml:space="preserve"> </w:t>
+      </w:r>
+      <w:r>
+        <w:rPr>
+          <w:rFonts w:ascii="Calibri" w:hAnsi="Calibri" w:cs="Calibri"/>
+          <w:sz w:val="22"/>
+          <w:szCs w:val="22"/>
+        </w:rPr>
+        <w:t>So,</w:t>
+      </w:r>
+      <w:r>
+        <w:rPr>
+          <w:rFonts w:ascii="Calibri" w:hAnsi="Calibri" w:cs="Calibri"/>
+          <w:sz w:val="22"/>
+          <w:szCs w:val="22"/>
+        </w:rPr>
+        <w:t xml:space="preserve"> once we define all our properties with the same prefix value </w:t>
+      </w:r>
+      <w:r>
+        <w:rPr>
+          <w:rFonts w:ascii="Calibri" w:hAnsi="Calibri" w:cs="Calibri"/>
+          <w:sz w:val="22"/>
+          <w:szCs w:val="22"/>
+        </w:rPr>
+        <w:t>we</w:t>
+      </w:r>
+      <w:r>
+        <w:rPr>
+          <w:rFonts w:ascii="Calibri" w:hAnsi="Calibri" w:cs="Calibri"/>
+          <w:sz w:val="22"/>
+          <w:szCs w:val="22"/>
+        </w:rPr>
+        <w:t xml:space="preserve"> need to use @Configuration</w:t>
+      </w:r>
+      <w:r>
+        <w:rPr>
+          <w:rFonts w:ascii="Calibri" w:hAnsi="Calibri" w:cs="Calibri"/>
+          <w:sz w:val="22"/>
+          <w:szCs w:val="22"/>
+        </w:rPr>
+        <w:t xml:space="preserve"> </w:t>
+      </w:r>
+      <w:r>
+        <w:rPr>
+          <w:rFonts w:ascii="Calibri" w:hAnsi="Calibri" w:cs="Calibri"/>
+          <w:sz w:val="22"/>
+          <w:szCs w:val="22"/>
+        </w:rPr>
+        <w:t xml:space="preserve">properties annotation on top of a Java class along with </w:t>
+      </w:r>
+      <w:r>
+        <w:rPr>
+          <w:rFonts w:ascii="Calibri" w:hAnsi="Calibri" w:cs="Calibri"/>
+          <w:sz w:val="22"/>
+          <w:szCs w:val="22"/>
+        </w:rPr>
+        <w:t>what</w:t>
+      </w:r>
+      <w:r>
+        <w:rPr>
+          <w:rFonts w:ascii="Calibri" w:hAnsi="Calibri" w:cs="Calibri"/>
+          <w:sz w:val="22"/>
+          <w:szCs w:val="22"/>
+        </w:rPr>
+        <w:t xml:space="preserve"> is a prefix value.</w:t>
+      </w:r>
+    </w:p>
+    <w:p>
+      <w:pPr>
+        <w:pStyle w:val="ListParagraph"/>
+        <w:rPr>
+          <w:rFonts w:ascii="Calibri" w:hAnsi="Calibri" w:cs="Calibri"/>
+          <w:sz w:val="22"/>
+          <w:szCs w:val="22"/>
+        </w:rPr>
+      </w:pPr>
+      <w:r>
+        <w:rPr>
+          <w:rFonts w:ascii="Calibri" w:hAnsi="Calibri" w:cs="Calibri"/>
+          <w:sz w:val="22"/>
+          <w:szCs w:val="22"/>
+        </w:rPr>
+        <w:t xml:space="preserve">Once we mention this annotation on top of a class inside the class, </w:t>
+      </w:r>
+      <w:r>
+        <w:rPr>
+          <w:rFonts w:ascii="Calibri" w:hAnsi="Calibri" w:cs="Calibri"/>
+          <w:sz w:val="22"/>
+          <w:szCs w:val="22"/>
+        </w:rPr>
+        <w:t>we</w:t>
+      </w:r>
+      <w:r>
+        <w:rPr>
+          <w:rFonts w:ascii="Calibri" w:hAnsi="Calibri" w:cs="Calibri"/>
+          <w:sz w:val="22"/>
+          <w:szCs w:val="22"/>
+        </w:rPr>
+        <w:t xml:space="preserve"> can create any number of fields</w:t>
+      </w:r>
+      <w:r>
+        <w:rPr>
+          <w:rFonts w:ascii="Calibri" w:hAnsi="Calibri" w:cs="Calibri"/>
+          <w:sz w:val="22"/>
+          <w:szCs w:val="22"/>
+        </w:rPr>
+        <w:t xml:space="preserve"> </w:t>
+      </w:r>
+      <w:r>
+        <w:rPr>
+          <w:rFonts w:ascii="Calibri" w:hAnsi="Calibri" w:cs="Calibri"/>
+          <w:sz w:val="22"/>
+          <w:szCs w:val="22"/>
+        </w:rPr>
+        <w:t>along with the getters and setters, but please note that the field names and their return type has</w:t>
+      </w:r>
+      <w:r>
+        <w:rPr>
+          <w:rFonts w:ascii="Calibri" w:hAnsi="Calibri" w:cs="Calibri"/>
+          <w:sz w:val="22"/>
+          <w:szCs w:val="22"/>
+        </w:rPr>
+        <w:t xml:space="preserve"> </w:t>
+      </w:r>
+      <w:r>
+        <w:rPr>
+          <w:rFonts w:ascii="Calibri" w:hAnsi="Calibri" w:cs="Calibri"/>
+          <w:sz w:val="22"/>
+          <w:szCs w:val="22"/>
+        </w:rPr>
+        <w:t xml:space="preserve">to be matched with what </w:t>
+      </w:r>
+      <w:r>
+        <w:rPr>
+          <w:rFonts w:ascii="Calibri" w:hAnsi="Calibri" w:cs="Calibri"/>
+          <w:sz w:val="22"/>
+          <w:szCs w:val="22"/>
+        </w:rPr>
+        <w:t>we</w:t>
+      </w:r>
+      <w:r>
+        <w:rPr>
+          <w:rFonts w:ascii="Calibri" w:hAnsi="Calibri" w:cs="Calibri"/>
+          <w:sz w:val="22"/>
+          <w:szCs w:val="22"/>
+        </w:rPr>
+        <w:t xml:space="preserve"> have configured inside our application.propert</w:t>
+      </w:r>
+      <w:r>
+        <w:rPr>
+          <w:rFonts w:ascii="Calibri" w:hAnsi="Calibri" w:cs="Calibri"/>
+          <w:sz w:val="22"/>
+          <w:szCs w:val="22"/>
+        </w:rPr>
+        <w:t>ies</w:t>
+      </w:r>
+      <w:r>
+        <w:rPr>
+          <w:rFonts w:ascii="Calibri" w:hAnsi="Calibri" w:cs="Calibri"/>
+          <w:sz w:val="22"/>
+          <w:szCs w:val="22"/>
+        </w:rPr>
+        <w:t xml:space="preserve"> file or in any other location.</w:t>
+      </w:r>
+    </w:p>
+    <w:p>
+      <w:pPr>
+        <w:pStyle w:val="ListParagraph"/>
+        <w:rPr>
+          <w:rFonts w:ascii="Calibri" w:hAnsi="Calibri" w:cs="Calibri"/>
+          <w:sz w:val="22"/>
+          <w:szCs w:val="22"/>
+        </w:rPr>
+      </w:pPr>
+      <w:r>
+        <w:rPr>
+          <w:rFonts w:ascii="Calibri" w:hAnsi="Calibri" w:cs="Calibri"/>
+          <w:sz w:val="22"/>
+          <w:szCs w:val="22"/>
+        </w:rPr>
+        <w:t>So,</w:t>
+      </w:r>
+      <w:r>
+        <w:rPr>
+          <w:rFonts w:ascii="Calibri" w:hAnsi="Calibri" w:cs="Calibri"/>
+          <w:sz w:val="22"/>
+          <w:szCs w:val="22"/>
+        </w:rPr>
+        <w:t xml:space="preserve"> with this approach, by the time the server started successfully, all our property values will</w:t>
+      </w:r>
+      <w:r>
+        <w:rPr>
+          <w:rFonts w:ascii="Calibri" w:hAnsi="Calibri" w:cs="Calibri"/>
+          <w:sz w:val="22"/>
+          <w:szCs w:val="22"/>
+        </w:rPr>
+        <w:t xml:space="preserve"> </w:t>
+      </w:r>
+      <w:r>
+        <w:rPr>
+          <w:rFonts w:ascii="Calibri" w:hAnsi="Calibri" w:cs="Calibri"/>
+          <w:sz w:val="22"/>
+          <w:szCs w:val="22"/>
+        </w:rPr>
+        <w:t>be binded to the fields presence inside the class</w:t>
+      </w:r>
+      <w:r>
+        <w:rPr>
+          <w:rFonts w:ascii="Calibri" w:hAnsi="Calibri" w:cs="Calibri"/>
+          <w:sz w:val="22"/>
+          <w:szCs w:val="22"/>
+        </w:rPr>
+        <w:t xml:space="preserve"> </w:t>
+      </w:r>
+      <w:r>
+        <w:rPr>
+          <w:rFonts w:ascii="Calibri" w:hAnsi="Calibri" w:cs="Calibri"/>
+          <w:sz w:val="22"/>
+          <w:szCs w:val="22"/>
+        </w:rPr>
+        <w:t xml:space="preserve">my config and to access all these fields </w:t>
+      </w:r>
+      <w:r>
+        <w:rPr>
+          <w:rFonts w:ascii="Calibri" w:hAnsi="Calibri" w:cs="Calibri"/>
+          <w:sz w:val="22"/>
+          <w:szCs w:val="22"/>
+        </w:rPr>
+        <w:t>we</w:t>
+      </w:r>
+      <w:r>
+        <w:rPr>
+          <w:rFonts w:ascii="Calibri" w:hAnsi="Calibri" w:cs="Calibri"/>
+          <w:sz w:val="22"/>
+          <w:szCs w:val="22"/>
+        </w:rPr>
+        <w:t xml:space="preserve"> just need to invoke the get method available for all these</w:t>
+      </w:r>
+      <w:r>
+        <w:rPr>
+          <w:rFonts w:ascii="Calibri" w:hAnsi="Calibri" w:cs="Calibri"/>
+          <w:sz w:val="22"/>
+          <w:szCs w:val="22"/>
+        </w:rPr>
+        <w:t xml:space="preserve"> fields.</w:t>
+      </w:r>
+    </w:p>
+    <w:p>
+      <w:pPr>
+        <w:rPr>
+          <w:rFonts w:ascii="Calibri" w:hAnsi="Calibri" w:cs="Calibri"/>
+          <w:sz w:val="22"/>
+          <w:szCs w:val="22"/>
+        </w:rPr>
+      </w:pPr>
+    </w:p>
+    <w:p>
+      <w:pPr>
+        <w:rPr>
+          <w:rFonts w:ascii="Calibri" w:hAnsi="Calibri" w:cs="Calibri"/>
+          <w:sz w:val="22"/>
+          <w:szCs w:val="22"/>
+        </w:rPr>
+      </w:pPr>
+    </w:p>
+    <w:p>
+      <w:pPr>
+        <w:rPr>
+          <w:rFonts w:ascii="Calibri" w:hAnsi="Calibri" w:cs="Calibri"/>
+          <w:sz w:val="22"/>
+          <w:szCs w:val="22"/>
+        </w:rPr>
+      </w:pPr>
+    </w:p>
+    <w:p>
+      <w:pPr>
+        <w:rPr>
+          <w:rFonts w:ascii="Calibri" w:hAnsi="Calibri" w:cs="Calibri"/>
+          <w:sz w:val="22"/>
+          <w:szCs w:val="22"/>
+          <w:lang w:val="en-US"/>
+        </w:rPr>
+      </w:pPr>
+    </w:p>
+    <w:p>
+      <w:pPr>
+        <w:rPr>
+          <w:rFonts w:ascii="Calibri" w:hAnsi="Calibri" w:cs="Calibri"/>
+          <w:sz w:val="22"/>
+          <w:szCs w:val="22"/>
+          <w:lang w:val="en-US"/>
+        </w:rPr>
+      </w:pPr>
+    </w:p>
+    <w:p>
+      <w:pPr>
+        <w:rPr>
+          <w:rFonts w:ascii="Calibri" w:hAnsi="Calibri" w:cs="Calibri"/>
+          <w:sz w:val="22"/>
+          <w:szCs w:val="22"/>
+          <w:lang w:val="en-US"/>
+        </w:rPr>
+      </w:pPr>
+    </w:p>
+    <w:p>
+      <w:pPr>
+        <w:pStyle w:val="ListParagraph"/>
+        <w:rPr>
+          <w:rFonts w:ascii="Calibri" w:hAnsi="Calibri" w:cs="Calibri"/>
+          <w:sz w:val="22"/>
+          <w:szCs w:val="22"/>
+        </w:rPr>
+      </w:pPr>
+    </w:p>
+    <w:p>
+      <w:pPr>
+        <w:pStyle w:val="ListParagraph"/>
+        <w:rPr>
+          <w:rFonts w:ascii="Calibri" w:hAnsi="Calibri" w:cs="Calibri"/>
+          <w:b/>
+          <w:bCs/>
+          <w:sz w:val="22"/>
+          <w:szCs w:val="22"/>
+          <w:u w:val="single"/>
+          <w:lang w:val="en-US"/>
+        </w:rPr>
+      </w:pPr>
+      <w:r>
+        <w:rPr>
+          <w:rFonts w:ascii="Calibri" w:hAnsi="Calibri" w:cs="Calibri"/>
+          <w:sz w:val="22"/>
+          <w:szCs w:val="22"/>
+          <w:lang w:val="en-US"/>
+        </w:rPr>
+        <w:t xml:space="preserve"> </w:t>
+      </w:r>
+    </w:p>
+    <w:p>
+      <w:pPr>
+        <w:rPr>
+          <w:rFonts w:ascii="Calibri" w:hAnsi="Calibri" w:cs="Calibri"/>
+          <w:sz w:val="22"/>
+          <w:szCs w:val="22"/>
+          <w:lang w:val="en-US"/>
+        </w:rPr>
+      </w:pPr>
+    </w:p>
+    <w:p>
+      <w:pPr>
+        <w:rPr>
+          <w:rFonts w:ascii="Calibri" w:hAnsi="Calibri" w:cs="Calibri"/>
+          <w:sz w:val="22"/>
+          <w:szCs w:val="22"/>
+          <w:lang w:val="en-US"/>
+        </w:rPr>
+      </w:pPr>
+    </w:p>
+    <w:p>
+      <w:pPr>
+        <w:rPr>
+          <w:rFonts w:ascii="Calibri" w:hAnsi="Calibri" w:cs="Calibri"/>
+          <w:sz w:val="22"/>
+          <w:szCs w:val="22"/>
+        </w:rPr>
+      </w:pPr>
+    </w:p>
+    <w:p>
+      <w:pPr>
+        <w:rPr>
+          <w:rFonts w:ascii="Calibri" w:hAnsi="Calibri" w:cs="Calibri"/>
+          <w:sz w:val="22"/>
+          <w:szCs w:val="22"/>
+        </w:rPr>
+      </w:pPr>
+    </w:p>
+    <w:p>
+      <w:pPr>
+        <w:rPr>
+          <w:rFonts w:ascii="Calibri" w:hAnsi="Calibri" w:cs="Calibri"/>
+          <w:sz w:val="22"/>
+          <w:szCs w:val="22"/>
+        </w:rPr>
+      </w:pPr>
+    </w:p>
+    <w:p>
+      <w:pPr>
+        <w:rPr>
+          <w:rFonts w:ascii="Calibri" w:hAnsi="Calibri" w:cs="Calibri"/>
+          <w:sz w:val="22"/>
+          <w:szCs w:val="22"/>
+          <w:lang w:val="en-US"/>
+        </w:rPr>
+      </w:pPr>
+    </w:p>
+    <w:p>
+      <w:pPr>
+        <w:rPr>
+          <w:rFonts w:ascii="Calibri" w:hAnsi="Calibri" w:cs="Calibri"/>
+          <w:sz w:val="22"/>
+          <w:szCs w:val="22"/>
           <w:lang w:val="en-US"/>
         </w:rPr>
       </w:pPr>
@@ -17,6 +4227,497 @@
     </w:sectPr>
   </w:body>
 </w:document>
+</file>
+
+<file path=word/numbering.xml><?xml version="1.0" encoding="utf-8"?>
+<w:numbering xmlns:wpc="http://schemas.microsoft.com/office/word/2010/wordprocessingCanvas" xmlns:cx="http://schemas.microsoft.com/office/drawing/2014/chartex" xmlns:cx1="http://schemas.microsoft.com/office/drawing/2015/9/8/chartex" xmlns:cx2="http://schemas.microsoft.com/office/drawing/2015/10/21/chartex" xmlns:cx3="http://schemas.microsoft.com/office/drawing/2016/5/9/chartex" xmlns:cx4="http://schemas.microsoft.com/office/drawing/2016/5/10/chartex" xmlns:cx5="http://schemas.microsoft.com/office/drawing/2016/5/11/chartex" xmlns:cx6="http://schemas.microsoft.com/office/drawing/2016/5/12/chartex" xmlns:cx7="http://schemas.microsoft.com/office/drawing/2016/5/13/chartex" xmlns:cx8="http://schemas.microsoft.com/office/drawing/2016/5/14/chartex" xmlns:mc="http://schemas.openxmlformats.org/markup-compatibility/2006" xmlns:aink="http://schemas.microsoft.com/office/drawing/2016/ink" xmlns:am3d="http://schemas.microsoft.com/office/drawing/2017/model3d" xmlns:o="urn:schemas-microsoft-com:office:office" xmlns:oel="http://schemas.microsoft.com/office/2019/extlst" xmlns:r="http://schemas.openxmlformats.org/officeDocument/2006/relationships" xmlns:m="http://schemas.openxmlformats.org/officeDocument/2006/math" xmlns:v="urn:schemas-microsoft-com:vml" xmlns:wp14="http://schemas.microsoft.com/office/word/2010/wordprocessingDrawing" xmlns:wp="http://schemas.openxmlformats.org/drawingml/2006/wordprocessingDrawing" xmlns:w10="urn:schemas-microsoft-com:office:word" xmlns:w="http://schemas.openxmlformats.org/wordprocessingml/2006/main" xmlns:w14="http://schemas.microsoft.com/office/word/2010/wordml" xmlns:w15="http://schemas.microsoft.com/office/word/2012/wordml" xmlns:w16cex="http://schemas.microsoft.com/office/word/2018/wordml/cex" xmlns:w16cid="http://schemas.microsoft.com/office/word/2016/wordml/cid" xmlns:w16="http://schemas.microsoft.com/office/word/2018/wordml" xmlns:w16du="http://schemas.microsoft.com/office/word/2023/wordml/word16du" xmlns:w16sdtdh="http://schemas.microsoft.com/office/word/2020/wordml/sdtdatahash" xmlns:w16se="http://schemas.microsoft.com/office/word/2015/wordml/symex" xmlns:wpg="http://schemas.microsoft.com/office/word/2010/wordprocessingGroup" xmlns:wpi="http://schemas.microsoft.com/office/word/2010/wordprocessingInk" xmlns:wne="http://schemas.microsoft.com/office/word/2006/wordml" xmlns:wps="http://schemas.microsoft.com/office/word/2010/wordprocessingShape" mc:Ignorable="w14 w15 w16se w16cid w16 w16cex w16sdtdh w16du wp14">
+  <w:abstractNum w:abstractNumId="0" w15:restartNumberingAfterBreak="0">
+    <w:nsid w:val="267875E1"/>
+    <w:multiLevelType w:val="hybridMultilevel"/>
+    <w:tmpl w:val="812276F6"/>
+    <w:lvl w:ilvl="0" w:tplc="1FD80D42">
+      <w:start w:val="1"/>
+      <w:numFmt w:val="decimal"/>
+      <w:lvlText w:val="%1)"/>
+      <w:lvlJc w:val="left"/>
+      <w:pPr>
+        <w:ind w:left="720" w:hanging="360"/>
+      </w:pPr>
+      <w:rPr>
+        <w:rFonts w:hint="default"/>
+        <w:b/>
+        <w:bCs/>
+      </w:rPr>
+    </w:lvl>
+    <w:lvl w:ilvl="1" w:tplc="40090019" w:tentative="1">
+      <w:start w:val="1"/>
+      <w:numFmt w:val="lowerLetter"/>
+      <w:lvlText w:val="%2."/>
+      <w:lvlJc w:val="left"/>
+      <w:pPr>
+        <w:ind w:left="1440" w:hanging="360"/>
+      </w:pPr>
+    </w:lvl>
+    <w:lvl w:ilvl="2" w:tplc="4009001B" w:tentative="1">
+      <w:start w:val="1"/>
+      <w:numFmt w:val="lowerRoman"/>
+      <w:lvlText w:val="%3."/>
+      <w:lvlJc w:val="right"/>
+      <w:pPr>
+        <w:ind w:left="2160" w:hanging="180"/>
+      </w:pPr>
+    </w:lvl>
+    <w:lvl w:ilvl="3" w:tplc="4009000F" w:tentative="1">
+      <w:start w:val="1"/>
+      <w:numFmt w:val="decimal"/>
+      <w:lvlText w:val="%4."/>
+      <w:lvlJc w:val="left"/>
+      <w:pPr>
+        <w:ind w:left="2880" w:hanging="360"/>
+      </w:pPr>
+    </w:lvl>
+    <w:lvl w:ilvl="4" w:tplc="40090019" w:tentative="1">
+      <w:start w:val="1"/>
+      <w:numFmt w:val="lowerLetter"/>
+      <w:lvlText w:val="%5."/>
+      <w:lvlJc w:val="left"/>
+      <w:pPr>
+        <w:ind w:left="3600" w:hanging="360"/>
+      </w:pPr>
+    </w:lvl>
+    <w:lvl w:ilvl="5" w:tplc="4009001B" w:tentative="1">
+      <w:start w:val="1"/>
+      <w:numFmt w:val="lowerRoman"/>
+      <w:lvlText w:val="%6."/>
+      <w:lvlJc w:val="right"/>
+      <w:pPr>
+        <w:ind w:left="4320" w:hanging="180"/>
+      </w:pPr>
+    </w:lvl>
+    <w:lvl w:ilvl="6" w:tplc="4009000F" w:tentative="1">
+      <w:start w:val="1"/>
+      <w:numFmt w:val="decimal"/>
+      <w:lvlText w:val="%7."/>
+      <w:lvlJc w:val="left"/>
+      <w:pPr>
+        <w:ind w:left="5040" w:hanging="360"/>
+      </w:pPr>
+    </w:lvl>
+    <w:lvl w:ilvl="7" w:tplc="40090019" w:tentative="1">
+      <w:start w:val="1"/>
+      <w:numFmt w:val="lowerLetter"/>
+      <w:lvlText w:val="%8."/>
+      <w:lvlJc w:val="left"/>
+      <w:pPr>
+        <w:ind w:left="5760" w:hanging="360"/>
+      </w:pPr>
+    </w:lvl>
+    <w:lvl w:ilvl="8" w:tplc="4009001B" w:tentative="1">
+      <w:start w:val="1"/>
+      <w:numFmt w:val="lowerRoman"/>
+      <w:lvlText w:val="%9."/>
+      <w:lvlJc w:val="right"/>
+      <w:pPr>
+        <w:ind w:left="6480" w:hanging="180"/>
+      </w:pPr>
+    </w:lvl>
+  </w:abstractNum>
+  <w:abstractNum w:abstractNumId="1" w15:restartNumberingAfterBreak="0">
+    <w:nsid w:val="29FD7EFF"/>
+    <w:multiLevelType w:val="hybridMultilevel"/>
+    <w:tmpl w:val="B9023A8E"/>
+    <w:lvl w:ilvl="0" w:tplc="40090011">
+      <w:start w:val="1"/>
+      <w:numFmt w:val="decimal"/>
+      <w:lvlText w:val="%1)"/>
+      <w:lvlJc w:val="left"/>
+      <w:pPr>
+        <w:ind w:left="720" w:hanging="360"/>
+      </w:pPr>
+      <w:rPr>
+        <w:rFonts w:hint="default"/>
+      </w:rPr>
+    </w:lvl>
+    <w:lvl w:ilvl="1" w:tplc="40090019" w:tentative="1">
+      <w:start w:val="1"/>
+      <w:numFmt w:val="lowerLetter"/>
+      <w:lvlText w:val="%2."/>
+      <w:lvlJc w:val="left"/>
+      <w:pPr>
+        <w:ind w:left="1440" w:hanging="360"/>
+      </w:pPr>
+    </w:lvl>
+    <w:lvl w:ilvl="2" w:tplc="4009001B" w:tentative="1">
+      <w:start w:val="1"/>
+      <w:numFmt w:val="lowerRoman"/>
+      <w:lvlText w:val="%3."/>
+      <w:lvlJc w:val="right"/>
+      <w:pPr>
+        <w:ind w:left="2160" w:hanging="180"/>
+      </w:pPr>
+    </w:lvl>
+    <w:lvl w:ilvl="3" w:tplc="4009000F" w:tentative="1">
+      <w:start w:val="1"/>
+      <w:numFmt w:val="decimal"/>
+      <w:lvlText w:val="%4."/>
+      <w:lvlJc w:val="left"/>
+      <w:pPr>
+        <w:ind w:left="2880" w:hanging="360"/>
+      </w:pPr>
+    </w:lvl>
+    <w:lvl w:ilvl="4" w:tplc="40090019" w:tentative="1">
+      <w:start w:val="1"/>
+      <w:numFmt w:val="lowerLetter"/>
+      <w:lvlText w:val="%5."/>
+      <w:lvlJc w:val="left"/>
+      <w:pPr>
+        <w:ind w:left="3600" w:hanging="360"/>
+      </w:pPr>
+    </w:lvl>
+    <w:lvl w:ilvl="5" w:tplc="4009001B" w:tentative="1">
+      <w:start w:val="1"/>
+      <w:numFmt w:val="lowerRoman"/>
+      <w:lvlText w:val="%6."/>
+      <w:lvlJc w:val="right"/>
+      <w:pPr>
+        <w:ind w:left="4320" w:hanging="180"/>
+      </w:pPr>
+    </w:lvl>
+    <w:lvl w:ilvl="6" w:tplc="4009000F" w:tentative="1">
+      <w:start w:val="1"/>
+      <w:numFmt w:val="decimal"/>
+      <w:lvlText w:val="%7."/>
+      <w:lvlJc w:val="left"/>
+      <w:pPr>
+        <w:ind w:left="5040" w:hanging="360"/>
+      </w:pPr>
+    </w:lvl>
+    <w:lvl w:ilvl="7" w:tplc="40090019" w:tentative="1">
+      <w:start w:val="1"/>
+      <w:numFmt w:val="lowerLetter"/>
+      <w:lvlText w:val="%8."/>
+      <w:lvlJc w:val="left"/>
+      <w:pPr>
+        <w:ind w:left="5760" w:hanging="360"/>
+      </w:pPr>
+    </w:lvl>
+    <w:lvl w:ilvl="8" w:tplc="4009001B" w:tentative="1">
+      <w:start w:val="1"/>
+      <w:numFmt w:val="lowerRoman"/>
+      <w:lvlText w:val="%9."/>
+      <w:lvlJc w:val="right"/>
+      <w:pPr>
+        <w:ind w:left="6480" w:hanging="180"/>
+      </w:pPr>
+    </w:lvl>
+  </w:abstractNum>
+  <w:abstractNum w:abstractNumId="2" w15:restartNumberingAfterBreak="0">
+    <w:nsid w:val="2E791A09"/>
+    <w:multiLevelType w:val="hybridMultilevel"/>
+    <w:tmpl w:val="41D29688"/>
+    <w:lvl w:ilvl="0" w:tplc="40090011">
+      <w:start w:val="1"/>
+      <w:numFmt w:val="decimal"/>
+      <w:lvlText w:val="%1)"/>
+      <w:lvlJc w:val="left"/>
+      <w:pPr>
+        <w:ind w:left="720" w:hanging="360"/>
+      </w:pPr>
+      <w:rPr>
+        <w:rFonts w:hint="default"/>
+      </w:rPr>
+    </w:lvl>
+    <w:lvl w:ilvl="1" w:tplc="40090019" w:tentative="1">
+      <w:start w:val="1"/>
+      <w:numFmt w:val="lowerLetter"/>
+      <w:lvlText w:val="%2."/>
+      <w:lvlJc w:val="left"/>
+      <w:pPr>
+        <w:ind w:left="1440" w:hanging="360"/>
+      </w:pPr>
+    </w:lvl>
+    <w:lvl w:ilvl="2" w:tplc="4009001B" w:tentative="1">
+      <w:start w:val="1"/>
+      <w:numFmt w:val="lowerRoman"/>
+      <w:lvlText w:val="%3."/>
+      <w:lvlJc w:val="right"/>
+      <w:pPr>
+        <w:ind w:left="2160" w:hanging="180"/>
+      </w:pPr>
+    </w:lvl>
+    <w:lvl w:ilvl="3" w:tplc="4009000F" w:tentative="1">
+      <w:start w:val="1"/>
+      <w:numFmt w:val="decimal"/>
+      <w:lvlText w:val="%4."/>
+      <w:lvlJc w:val="left"/>
+      <w:pPr>
+        <w:ind w:left="2880" w:hanging="360"/>
+      </w:pPr>
+    </w:lvl>
+    <w:lvl w:ilvl="4" w:tplc="40090019" w:tentative="1">
+      <w:start w:val="1"/>
+      <w:numFmt w:val="lowerLetter"/>
+      <w:lvlText w:val="%5."/>
+      <w:lvlJc w:val="left"/>
+      <w:pPr>
+        <w:ind w:left="3600" w:hanging="360"/>
+      </w:pPr>
+    </w:lvl>
+    <w:lvl w:ilvl="5" w:tplc="4009001B" w:tentative="1">
+      <w:start w:val="1"/>
+      <w:numFmt w:val="lowerRoman"/>
+      <w:lvlText w:val="%6."/>
+      <w:lvlJc w:val="right"/>
+      <w:pPr>
+        <w:ind w:left="4320" w:hanging="180"/>
+      </w:pPr>
+    </w:lvl>
+    <w:lvl w:ilvl="6" w:tplc="4009000F" w:tentative="1">
+      <w:start w:val="1"/>
+      <w:numFmt w:val="decimal"/>
+      <w:lvlText w:val="%7."/>
+      <w:lvlJc w:val="left"/>
+      <w:pPr>
+        <w:ind w:left="5040" w:hanging="360"/>
+      </w:pPr>
+    </w:lvl>
+    <w:lvl w:ilvl="7" w:tplc="40090019" w:tentative="1">
+      <w:start w:val="1"/>
+      <w:numFmt w:val="lowerLetter"/>
+      <w:lvlText w:val="%8."/>
+      <w:lvlJc w:val="left"/>
+      <w:pPr>
+        <w:ind w:left="5760" w:hanging="360"/>
+      </w:pPr>
+    </w:lvl>
+    <w:lvl w:ilvl="8" w:tplc="4009001B" w:tentative="1">
+      <w:start w:val="1"/>
+      <w:numFmt w:val="lowerRoman"/>
+      <w:lvlText w:val="%9."/>
+      <w:lvlJc w:val="right"/>
+      <w:pPr>
+        <w:ind w:left="6480" w:hanging="180"/>
+      </w:pPr>
+    </w:lvl>
+  </w:abstractNum>
+  <w:abstractNum w:abstractNumId="3" w15:restartNumberingAfterBreak="0">
+    <w:nsid w:val="2F1A2F08"/>
+    <w:multiLevelType w:val="hybridMultilevel"/>
+    <w:tmpl w:val="12F808EE"/>
+    <w:lvl w:ilvl="0" w:tplc="40090011">
+      <w:start w:val="1"/>
+      <w:numFmt w:val="decimal"/>
+      <w:lvlText w:val="%1)"/>
+      <w:lvlJc w:val="left"/>
+      <w:pPr>
+        <w:ind w:left="720" w:hanging="360"/>
+      </w:pPr>
+      <w:rPr>
+        <w:rFonts w:hint="default"/>
+      </w:rPr>
+    </w:lvl>
+    <w:lvl w:ilvl="1" w:tplc="40090019" w:tentative="1">
+      <w:start w:val="1"/>
+      <w:numFmt w:val="lowerLetter"/>
+      <w:lvlText w:val="%2."/>
+      <w:lvlJc w:val="left"/>
+      <w:pPr>
+        <w:ind w:left="1440" w:hanging="360"/>
+      </w:pPr>
+    </w:lvl>
+    <w:lvl w:ilvl="2" w:tplc="4009001B" w:tentative="1">
+      <w:start w:val="1"/>
+      <w:numFmt w:val="lowerRoman"/>
+      <w:lvlText w:val="%3."/>
+      <w:lvlJc w:val="right"/>
+      <w:pPr>
+        <w:ind w:left="2160" w:hanging="180"/>
+      </w:pPr>
+    </w:lvl>
+    <w:lvl w:ilvl="3" w:tplc="4009000F" w:tentative="1">
+      <w:start w:val="1"/>
+      <w:numFmt w:val="decimal"/>
+      <w:lvlText w:val="%4."/>
+      <w:lvlJc w:val="left"/>
+      <w:pPr>
+        <w:ind w:left="2880" w:hanging="360"/>
+      </w:pPr>
+    </w:lvl>
+    <w:lvl w:ilvl="4" w:tplc="40090019" w:tentative="1">
+      <w:start w:val="1"/>
+      <w:numFmt w:val="lowerLetter"/>
+      <w:lvlText w:val="%5."/>
+      <w:lvlJc w:val="left"/>
+      <w:pPr>
+        <w:ind w:left="3600" w:hanging="360"/>
+      </w:pPr>
+    </w:lvl>
+    <w:lvl w:ilvl="5" w:tplc="4009001B" w:tentative="1">
+      <w:start w:val="1"/>
+      <w:numFmt w:val="lowerRoman"/>
+      <w:lvlText w:val="%6."/>
+      <w:lvlJc w:val="right"/>
+      <w:pPr>
+        <w:ind w:left="4320" w:hanging="180"/>
+      </w:pPr>
+    </w:lvl>
+    <w:lvl w:ilvl="6" w:tplc="4009000F" w:tentative="1">
+      <w:start w:val="1"/>
+      <w:numFmt w:val="decimal"/>
+      <w:lvlText w:val="%7."/>
+      <w:lvlJc w:val="left"/>
+      <w:pPr>
+        <w:ind w:left="5040" w:hanging="360"/>
+      </w:pPr>
+    </w:lvl>
+    <w:lvl w:ilvl="7" w:tplc="40090019" w:tentative="1">
+      <w:start w:val="1"/>
+      <w:numFmt w:val="lowerLetter"/>
+      <w:lvlText w:val="%8."/>
+      <w:lvlJc w:val="left"/>
+      <w:pPr>
+        <w:ind w:left="5760" w:hanging="360"/>
+      </w:pPr>
+    </w:lvl>
+    <w:lvl w:ilvl="8" w:tplc="4009001B" w:tentative="1">
+      <w:start w:val="1"/>
+      <w:numFmt w:val="lowerRoman"/>
+      <w:lvlText w:val="%9."/>
+      <w:lvlJc w:val="right"/>
+      <w:pPr>
+        <w:ind w:left="6480" w:hanging="180"/>
+      </w:pPr>
+    </w:lvl>
+  </w:abstractNum>
+  <w:abstractNum w:abstractNumId="4" w15:restartNumberingAfterBreak="0">
+    <w:nsid w:val="4CD6680E"/>
+    <w:multiLevelType w:val="hybridMultilevel"/>
+    <w:tmpl w:val="B50E7AF0"/>
+    <w:lvl w:ilvl="0" w:tplc="40EE68B0">
+      <w:start w:val="1"/>
+      <w:numFmt w:val="bullet"/>
+      <w:lvlText w:val=""/>
+      <w:lvlJc w:val="left"/>
+      <w:pPr>
+        <w:ind w:left="720" w:hanging="360"/>
+      </w:pPr>
+      <w:rPr>
+        <w:rFonts w:ascii="Symbol" w:eastAsiaTheme="minorHAnsi" w:hAnsi="Symbol" w:cs="Calibri" w:hint="default"/>
+      </w:rPr>
+    </w:lvl>
+    <w:lvl w:ilvl="1" w:tplc="40090003" w:tentative="1">
+      <w:start w:val="1"/>
+      <w:numFmt w:val="bullet"/>
+      <w:lvlText w:val="o"/>
+      <w:lvlJc w:val="left"/>
+      <w:pPr>
+        <w:ind w:left="1440" w:hanging="360"/>
+      </w:pPr>
+      <w:rPr>
+        <w:rFonts w:ascii="Courier New" w:hAnsi="Courier New" w:cs="Courier New" w:hint="default"/>
+      </w:rPr>
+    </w:lvl>
+    <w:lvl w:ilvl="2" w:tplc="40090005" w:tentative="1">
+      <w:start w:val="1"/>
+      <w:numFmt w:val="bullet"/>
+      <w:lvlText w:val=""/>
+      <w:lvlJc w:val="left"/>
+      <w:pPr>
+        <w:ind w:left="2160" w:hanging="360"/>
+      </w:pPr>
+      <w:rPr>
+        <w:rFonts w:ascii="Wingdings" w:hAnsi="Wingdings" w:hint="default"/>
+      </w:rPr>
+    </w:lvl>
+    <w:lvl w:ilvl="3" w:tplc="40090001" w:tentative="1">
+      <w:start w:val="1"/>
+      <w:numFmt w:val="bullet"/>
+      <w:lvlText w:val=""/>
+      <w:lvlJc w:val="left"/>
+      <w:pPr>
+        <w:ind w:left="2880" w:hanging="360"/>
+      </w:pPr>
+      <w:rPr>
+        <w:rFonts w:ascii="Symbol" w:hAnsi="Symbol" w:hint="default"/>
+      </w:rPr>
+    </w:lvl>
+    <w:lvl w:ilvl="4" w:tplc="40090003" w:tentative="1">
+      <w:start w:val="1"/>
+      <w:numFmt w:val="bullet"/>
+      <w:lvlText w:val="o"/>
+      <w:lvlJc w:val="left"/>
+      <w:pPr>
+        <w:ind w:left="3600" w:hanging="360"/>
+      </w:pPr>
+      <w:rPr>
+        <w:rFonts w:ascii="Courier New" w:hAnsi="Courier New" w:cs="Courier New" w:hint="default"/>
+      </w:rPr>
+    </w:lvl>
+    <w:lvl w:ilvl="5" w:tplc="40090005" w:tentative="1">
+      <w:start w:val="1"/>
+      <w:numFmt w:val="bullet"/>
+      <w:lvlText w:val=""/>
+      <w:lvlJc w:val="left"/>
+      <w:pPr>
+        <w:ind w:left="4320" w:hanging="360"/>
+      </w:pPr>
+      <w:rPr>
+        <w:rFonts w:ascii="Wingdings" w:hAnsi="Wingdings" w:hint="default"/>
+      </w:rPr>
+    </w:lvl>
+    <w:lvl w:ilvl="6" w:tplc="40090001" w:tentative="1">
+      <w:start w:val="1"/>
+      <w:numFmt w:val="bullet"/>
+      <w:lvlText w:val=""/>
+      <w:lvlJc w:val="left"/>
+      <w:pPr>
+        <w:ind w:left="5040" w:hanging="360"/>
+      </w:pPr>
+      <w:rPr>
+        <w:rFonts w:ascii="Symbol" w:hAnsi="Symbol" w:hint="default"/>
+      </w:rPr>
+    </w:lvl>
+    <w:lvl w:ilvl="7" w:tplc="40090003" w:tentative="1">
+      <w:start w:val="1"/>
+      <w:numFmt w:val="bullet"/>
+      <w:lvlText w:val="o"/>
+      <w:lvlJc w:val="left"/>
+      <w:pPr>
+        <w:ind w:left="5760" w:hanging="360"/>
+      </w:pPr>
+      <w:rPr>
+        <w:rFonts w:ascii="Courier New" w:hAnsi="Courier New" w:cs="Courier New" w:hint="default"/>
+      </w:rPr>
+    </w:lvl>
+    <w:lvl w:ilvl="8" w:tplc="40090005" w:tentative="1">
+      <w:start w:val="1"/>
+      <w:numFmt w:val="bullet"/>
+      <w:lvlText w:val=""/>
+      <w:lvlJc w:val="left"/>
+      <w:pPr>
+        <w:ind w:left="6480" w:hanging="360"/>
+      </w:pPr>
+      <w:rPr>
+        <w:rFonts w:ascii="Wingdings" w:hAnsi="Wingdings" w:hint="default"/>
+      </w:rPr>
+    </w:lvl>
+  </w:abstractNum>
+  <w:num w:numId="1" w16cid:durableId="1212814469">
+    <w:abstractNumId w:val="1"/>
+  </w:num>
+  <w:num w:numId="2" w16cid:durableId="873079720">
+    <w:abstractNumId w:val="4"/>
+  </w:num>
+  <w:num w:numId="3" w16cid:durableId="2058354788">
+    <w:abstractNumId w:val="0"/>
+  </w:num>
+  <w:num w:numId="4" w16cid:durableId="246381730">
+    <w:abstractNumId w:val="2"/>
+  </w:num>
+  <w:num w:numId="5" w16cid:durableId="447510068">
+    <w:abstractNumId w:val="3"/>
+  </w:num>
+</w:numbering>
 </file>
 
 <file path=word/styles.xml><?xml version="1.0" encoding="utf-8"?>
@@ -622,7 +5323,6 @@
   <w:style w:type="character" w:default="1" w:styleId="DefaultParagraphFont">
     <w:name w:val="Default Paragraph Font"/>
     <w:uiPriority w:val="1"/>
-    <w:semiHidden/>
     <w:unhideWhenUsed/>
   </w:style>
   <w:style w:type="table" w:default="1" w:styleId="TableNormal">

</xml_diff>